<commit_message>
Step 3) Form validation
</commit_message>
<xml_diff>
--- a/Yr13 Project/Write Up.docx
+++ b/Yr13 Project/Write Up.docx
@@ -1521,29 +1521,7 @@
           <w:szCs w:val="24"/>
           <w:shd w:val="clear" w:color="auto" w:fill="FFFFFF"/>
         </w:rPr>
-        <w:t xml:space="preserve"> This means that they must ensure that the person who is swimming in the pool is reasonably safe or they can be held culpable for any lapses in health and safety that could lead to a member of the public being injured. For this reason, </w:t>
-      </w:r>
-      <w:proofErr w:type="gramStart"/>
-      <w:r>
-        <w:rPr>
-          <w:rFonts w:asciiTheme="majorHAnsi" w:hAnsiTheme="majorHAnsi" w:cstheme="majorHAnsi"/>
-          <w:color w:val="000000"/>
-          <w:sz w:val="24"/>
-          <w:szCs w:val="24"/>
-          <w:shd w:val="clear" w:color="auto" w:fill="FFFFFF"/>
-        </w:rPr>
-        <w:t>at all times</w:t>
-      </w:r>
-      <w:proofErr w:type="gramEnd"/>
-      <w:r>
-        <w:rPr>
-          <w:rFonts w:asciiTheme="majorHAnsi" w:hAnsiTheme="majorHAnsi" w:cstheme="majorHAnsi"/>
-          <w:color w:val="000000"/>
-          <w:sz w:val="24"/>
-          <w:szCs w:val="24"/>
-          <w:shd w:val="clear" w:color="auto" w:fill="FFFFFF"/>
-        </w:rPr>
-        <w:t xml:space="preserve"> that the pool is open there must be a trained lifeguard watching the pool.</w:t>
+        <w:t xml:space="preserve"> This means that they must ensure that the person who is swimming in the pool is reasonably safe or they can be held culpable for any lapses in health and safety that could lead to a member of the public being injured. For this reason, at all times that the pool is open there must be a trained lifeguard watching the pool.</w:t>
       </w:r>
     </w:p>
     <w:p>
@@ -1569,96 +1547,76 @@
           <w:sz w:val="24"/>
           <w:szCs w:val="24"/>
         </w:rPr>
-        <w:t xml:space="preserve"> This system is not ideal as it means that the pool manager </w:t>
-      </w:r>
-      <w:proofErr w:type="gramStart"/>
-      <w:r>
+        <w:t xml:space="preserve"> This system is not ideal as it means that the pool manager has to print and pin up the spreadsheet each week, and if you have not been in the pool before your shift you do not know what time to be there unless you ask someone to send you a picture of the spreadsheet. This is not ideal as if the shift pattern is changed and the lifeguard is not told it could lead there not being a lifeguard on poolside which could potentially mean the club has to close the pool until a lifeguard is found.</w:t>
+      </w:r>
+    </w:p>
+    <w:p>
+      <w:pPr>
+        <w:ind w:left="720"/>
         <w:rPr>
           <w:rFonts w:asciiTheme="majorHAnsi" w:hAnsiTheme="majorHAnsi" w:cstheme="majorHAnsi"/>
           <w:sz w:val="24"/>
           <w:szCs w:val="24"/>
         </w:rPr>
-        <w:t>has to</w:t>
-      </w:r>
-      <w:proofErr w:type="gramEnd"/>
+      </w:pPr>
       <w:r>
         <w:rPr>
           <w:rFonts w:asciiTheme="majorHAnsi" w:hAnsiTheme="majorHAnsi" w:cstheme="majorHAnsi"/>
           <w:sz w:val="24"/>
           <w:szCs w:val="24"/>
         </w:rPr>
-        <w:t xml:space="preserve"> print and pin up the spreadsheet each week, and if you have not been in the pool before your shift you do not know what time to be there unless you ask someone to send you a picture of the spreadsheet. This is not ideal as if the shift pattern is changed and the lifeguard is not told it could lead there not being a lifeguard on poolside which could potentially mean the club has to close the pool until a lifeguard is found.</w:t>
-      </w:r>
-    </w:p>
-    <w:p>
-      <w:pPr>
-        <w:ind w:left="720"/>
+        <w:t xml:space="preserve">This problem is solvable by computational methods as the ubiquity of the internet means that people can see information in their home or anywhere they can access the internet. </w:t>
+      </w:r>
+      <w:r>
         <w:rPr>
           <w:rFonts w:asciiTheme="majorHAnsi" w:hAnsiTheme="majorHAnsi" w:cstheme="majorHAnsi"/>
           <w:sz w:val="24"/>
           <w:szCs w:val="24"/>
         </w:rPr>
-      </w:pPr>
+        <w:t>As well as this, due to the position of the board and the information displayed on it the current solution is not compliant with the new data protection laws coming into force in 2018 (GDP</w:t>
+      </w:r>
       <w:r>
         <w:rPr>
           <w:rFonts w:asciiTheme="majorHAnsi" w:hAnsiTheme="majorHAnsi" w:cstheme="majorHAnsi"/>
           <w:sz w:val="24"/>
           <w:szCs w:val="24"/>
         </w:rPr>
-        <w:t xml:space="preserve">This problem is solvable by computational methods as the ubiquity of the internet means that people can see information in their home or anywhere they can access the internet. </w:t>
-      </w:r>
-      <w:r>
+        <w:t>R).</w:t>
+      </w:r>
+    </w:p>
+    <w:p>
+      <w:pPr>
+        <w:ind w:left="720"/>
         <w:rPr>
           <w:rFonts w:asciiTheme="majorHAnsi" w:hAnsiTheme="majorHAnsi" w:cstheme="majorHAnsi"/>
           <w:sz w:val="24"/>
           <w:szCs w:val="24"/>
         </w:rPr>
-        <w:t>As well as this, due to the position of the board and the information displayed on it the current solution is not compliant with the new data protection laws coming into force in 2018 (GDP</w:t>
-      </w:r>
+      </w:pPr>
       <w:r>
         <w:rPr>
           <w:rFonts w:asciiTheme="majorHAnsi" w:hAnsiTheme="majorHAnsi" w:cstheme="majorHAnsi"/>
           <w:sz w:val="24"/>
           <w:szCs w:val="24"/>
         </w:rPr>
-        <w:t>R).</w:t>
-      </w:r>
-    </w:p>
-    <w:p>
-      <w:pPr>
-        <w:ind w:left="720"/>
+        <w:t>The problem is amenable to a computational approach because the main problems with the current system are the multiple possible points of failure in the rota being posted on the</w:t>
+      </w:r>
+      <w:r>
         <w:rPr>
           <w:rFonts w:asciiTheme="majorHAnsi" w:hAnsiTheme="majorHAnsi" w:cstheme="majorHAnsi"/>
           <w:sz w:val="24"/>
           <w:szCs w:val="24"/>
         </w:rPr>
-      </w:pPr>
+        <w:t xml:space="preserve"> board and the set location of the rota. In the case of the former, if a database was used then the rota would not have to be printed each week as the website could just display the same database each week, and in the case of the latter the </w:t>
+      </w:r>
       <w:r>
         <w:rPr>
           <w:rFonts w:asciiTheme="majorHAnsi" w:hAnsiTheme="majorHAnsi" w:cstheme="majorHAnsi"/>
           <w:sz w:val="24"/>
           <w:szCs w:val="24"/>
         </w:rPr>
-        <w:t>The problem is amenable to a computational approach because the main problems with the current system are the multiple possible points of failure in the rota being posted on the</w:t>
-      </w:r>
-      <w:r>
-        <w:rPr>
-          <w:rFonts w:asciiTheme="majorHAnsi" w:hAnsiTheme="majorHAnsi" w:cstheme="majorHAnsi"/>
-          <w:sz w:val="24"/>
-          <w:szCs w:val="24"/>
-        </w:rPr>
-        <w:t xml:space="preserve"> board and the set location of the rota. In the case of the former, if a database was used then the rota would not have to be printed each week as the website could just display the same database each week, and in the case of the latter the </w:t>
-      </w:r>
-      <w:proofErr w:type="gramStart"/>
-      <w:r>
-        <w:rPr>
-          <w:rFonts w:asciiTheme="majorHAnsi" w:hAnsiTheme="majorHAnsi" w:cstheme="majorHAnsi"/>
-          <w:sz w:val="24"/>
-          <w:szCs w:val="24"/>
-        </w:rPr>
         <w:t>aforementioned ubiquity</w:t>
       </w:r>
-      <w:proofErr w:type="gramEnd"/>
       <w:r>
         <w:rPr>
           <w:rFonts w:asciiTheme="majorHAnsi" w:hAnsiTheme="majorHAnsi" w:cstheme="majorHAnsi"/>
@@ -1993,15 +1951,7 @@
         <w:t xml:space="preserve">Another possible solution would be the </w:t>
       </w:r>
       <w:r>
-        <w:t xml:space="preserve">creation of a Google docs spreadsheet that can be shared to </w:t>
-      </w:r>
-      <w:proofErr w:type="gramStart"/>
-      <w:r>
-        <w:t>all of</w:t>
-      </w:r>
-      <w:proofErr w:type="gramEnd"/>
-      <w:r>
-        <w:t xml:space="preserve"> the employees of the pool who have a Google account. This solution allows the dynamic editing of a communally accessible spreadsheet</w:t>
+        <w:t>creation of a Google docs spreadsheet that can be shared to all of the employees of the pool who have a Google account. This solution allows the dynamic editing of a communally accessible spreadsheet</w:t>
       </w:r>
       <w:r>
         <w:t xml:space="preserve"> which would allow users to easily view their shifts.</w:t>
@@ -2021,15 +1971,7 @@
         <w:pStyle w:val="Body"/>
       </w:pPr>
       <w:r>
-        <w:t xml:space="preserve">To compound this, </w:t>
-      </w:r>
-      <w:proofErr w:type="gramStart"/>
-      <w:r>
-        <w:t>due to the fact that</w:t>
-      </w:r>
-      <w:proofErr w:type="gramEnd"/>
-      <w:r>
-        <w:t xml:space="preserve"> the solution requires the use of a Google account and that some people may not have said account, the solution is not GDPR compliant.</w:t>
+        <w:t>To compound this, due to the fact that the solution requires the use of a Google account and that some people may not have said account, the solution is not GDPR compliant.</w:t>
       </w:r>
     </w:p>
     <w:p/>
@@ -2061,15 +2003,7 @@
         <w:pStyle w:val="Body"/>
       </w:pPr>
       <w:r>
-        <w:t xml:space="preserve">The shift rota should able to be seen by anyone with internet </w:t>
-      </w:r>
-      <w:proofErr w:type="gramStart"/>
-      <w:r>
-        <w:t>access</w:t>
-      </w:r>
-      <w:proofErr w:type="gramEnd"/>
-      <w:r>
-        <w:t xml:space="preserve"> so It will have to be hosted on some form of web server.</w:t>
+        <w:t>The shift rota should able to be seen by anyone with internet access so It will have to be hosted on some form of web server.</w:t>
       </w:r>
     </w:p>
     <w:p>
@@ -2158,15 +2092,7 @@
       </w:r>
       <w:r>
         <w:lastRenderedPageBreak/>
-        <w:t xml:space="preserve">lack of skills as a designer the </w:t>
-      </w:r>
-      <w:proofErr w:type="gramStart"/>
-      <w:r>
-        <w:t>end product</w:t>
-      </w:r>
-      <w:proofErr w:type="gramEnd"/>
-      <w:r>
-        <w:t xml:space="preserve"> will be useable (hopefully) but I doubt it will look in any way nice. </w:t>
+        <w:t xml:space="preserve">lack of skills as a designer the end product will be useable (hopefully) but I doubt it will look in any way nice. </w:t>
       </w:r>
     </w:p>
     <w:p/>
@@ -2234,15 +2160,7 @@
         <w:t xml:space="preserve">SQL </w:t>
       </w:r>
       <w:r>
-        <w:t xml:space="preserve">database </w:t>
-      </w:r>
-      <w:proofErr w:type="gramStart"/>
-      <w:r>
-        <w:t>in order to</w:t>
-      </w:r>
-      <w:proofErr w:type="gramEnd"/>
-      <w:r>
-        <w:t xml:space="preserve"> get the solution to work.</w:t>
+        <w:t>database in order to get the solution to work.</w:t>
       </w:r>
     </w:p>
     <w:p>
@@ -2336,21 +2254,7 @@
         <w:rPr>
           <w:rFonts w:asciiTheme="majorHAnsi" w:hAnsiTheme="majorHAnsi" w:cstheme="majorHAnsi"/>
         </w:rPr>
-        <w:t xml:space="preserve">It must allow the use of a database to store employee shift information but not implicitly require the workers actual name be stored in the database </w:t>
-      </w:r>
-      <w:proofErr w:type="gramStart"/>
-      <w:r>
-        <w:rPr>
-          <w:rFonts w:asciiTheme="majorHAnsi" w:hAnsiTheme="majorHAnsi" w:cstheme="majorHAnsi"/>
-        </w:rPr>
-        <w:t>so as to</w:t>
-      </w:r>
-      <w:proofErr w:type="gramEnd"/>
-      <w:r>
-        <w:rPr>
-          <w:rFonts w:asciiTheme="majorHAnsi" w:hAnsiTheme="majorHAnsi" w:cstheme="majorHAnsi"/>
-        </w:rPr>
-        <w:t xml:space="preserve"> comply with GDPR.</w:t>
+        <w:t>It must allow the use of a database to store employee shift information but not implicitly require the workers actual name be stored in the database so as to comply with GDPR.</w:t>
       </w:r>
     </w:p>
     <w:p>
@@ -2511,15 +2415,7 @@
         <w:t>output</w:t>
       </w:r>
       <w:r>
-        <w:t xml:space="preserve"> users shifts </w:t>
-      </w:r>
-      <w:proofErr w:type="gramStart"/>
-      <w:r>
-        <w:t>In</w:t>
-      </w:r>
-      <w:proofErr w:type="gramEnd"/>
-      <w:r>
-        <w:t xml:space="preserve"> a</w:t>
+        <w:t xml:space="preserve"> users shifts In a</w:t>
       </w:r>
       <w:r>
         <w:t xml:space="preserve"> list</w:t>
@@ -4145,10 +4041,7 @@
           </w:tcPr>
           <w:p>
             <w:r>
-              <w:t>tue</w:t>
-            </w:r>
-            <w:r>
-              <w:t>ShiftID</w:t>
+              <w:t>tueShiftID</w:t>
             </w:r>
           </w:p>
         </w:tc>
@@ -4158,10 +4051,7 @@
           </w:tcPr>
           <w:p>
             <w:r>
-              <w:t>tue</w:t>
-            </w:r>
-            <w:r>
-              <w:t>UserID</w:t>
+              <w:t>tueUserID</w:t>
             </w:r>
           </w:p>
         </w:tc>
@@ -4291,10 +4181,7 @@
           </w:tcPr>
           <w:p>
             <w:r>
-              <w:t>wed</w:t>
-            </w:r>
-            <w:r>
-              <w:t>ShiftID</w:t>
+              <w:t>wedShiftID</w:t>
             </w:r>
           </w:p>
         </w:tc>
@@ -4304,10 +4191,7 @@
           </w:tcPr>
           <w:p>
             <w:r>
-              <w:t>wed</w:t>
-            </w:r>
-            <w:r>
-              <w:t>UserID</w:t>
+              <w:t>wedUserID</w:t>
             </w:r>
           </w:p>
         </w:tc>
@@ -4437,10 +4321,7 @@
           </w:tcPr>
           <w:p>
             <w:r>
-              <w:t>thu</w:t>
-            </w:r>
-            <w:r>
-              <w:t>ShiftID</w:t>
+              <w:t>thuShiftID</w:t>
             </w:r>
           </w:p>
         </w:tc>
@@ -4450,10 +4331,7 @@
           </w:tcPr>
           <w:p>
             <w:r>
-              <w:t>thu</w:t>
-            </w:r>
-            <w:r>
-              <w:t>UserID</w:t>
+              <w:t>thuUserID</w:t>
             </w:r>
           </w:p>
         </w:tc>
@@ -4583,10 +4461,7 @@
           </w:tcPr>
           <w:p>
             <w:r>
-              <w:t>fri</w:t>
-            </w:r>
-            <w:r>
-              <w:t>ShiftID</w:t>
+              <w:t>friShiftID</w:t>
             </w:r>
           </w:p>
         </w:tc>
@@ -4596,10 +4471,7 @@
           </w:tcPr>
           <w:p>
             <w:r>
-              <w:t>fri</w:t>
-            </w:r>
-            <w:r>
-              <w:t>UserID</w:t>
+              <w:t>friUserID</w:t>
             </w:r>
           </w:p>
         </w:tc>
@@ -4729,10 +4601,7 @@
           </w:tcPr>
           <w:p>
             <w:r>
-              <w:t>sat</w:t>
-            </w:r>
-            <w:r>
-              <w:t>ShiftID</w:t>
+              <w:t>satShiftID</w:t>
             </w:r>
           </w:p>
         </w:tc>
@@ -4742,10 +4611,7 @@
           </w:tcPr>
           <w:p>
             <w:r>
-              <w:t>sat</w:t>
-            </w:r>
-            <w:r>
-              <w:t>UserID</w:t>
+              <w:t>satUserID</w:t>
             </w:r>
           </w:p>
         </w:tc>
@@ -4875,10 +4741,7 @@
           </w:tcPr>
           <w:p>
             <w:r>
-              <w:t>sun</w:t>
-            </w:r>
-            <w:r>
-              <w:t>ShiftID</w:t>
+              <w:t>sunShiftID</w:t>
             </w:r>
           </w:p>
         </w:tc>
@@ -4888,10 +4751,7 @@
           </w:tcPr>
           <w:p>
             <w:r>
-              <w:t>sun</w:t>
-            </w:r>
-            <w:r>
-              <w:t>UserID</w:t>
+              <w:t>sunUserID</w:t>
             </w:r>
           </w:p>
         </w:tc>
@@ -4953,13 +4813,7 @@
           </w:tcPr>
           <w:p>
             <w:r>
-              <w:t>1</w:t>
-            </w:r>
-            <w:r>
-              <w:t>2</w:t>
-            </w:r>
-            <w:r>
-              <w:t>:00</w:t>
+              <w:t>12:00</w:t>
             </w:r>
           </w:p>
         </w:tc>
@@ -4991,13 +4845,7 @@
           </w:tcPr>
           <w:p>
             <w:r>
-              <w:t>1</w:t>
-            </w:r>
-            <w:r>
-              <w:t>0</w:t>
-            </w:r>
-            <w:r>
-              <w:t>:00</w:t>
+              <w:t>10:00</w:t>
             </w:r>
           </w:p>
         </w:tc>
@@ -5086,13 +4934,8 @@
       <w:pPr>
         <w:pStyle w:val="Body"/>
       </w:pPr>
-      <w:proofErr w:type="gramStart"/>
-      <w:r>
-        <w:t>In order to</w:t>
-      </w:r>
-      <w:proofErr w:type="gramEnd"/>
-      <w:r>
-        <w:t xml:space="preserve"> speed up the creation of the SQL database I first downloaded ‘MySQL Workbench’, a free piece of software provided by Oracle in order to aid the creation and upkeep of databases. In this section I will be showing the scripts needed to create the two classes of table that I will use in the database, the ‘trunk-user-index’ </w:t>
+      <w:r>
+        <w:t xml:space="preserve">In order to speed up the creation of the SQL database I first downloaded ‘MySQL Workbench’, a free piece of software provided by Oracle in order to aid the creation and upkeep of databases. In this section I will be showing the scripts needed to create the two classes of table that I will use in the database, the ‘trunk-user-index’ </w:t>
       </w:r>
       <w:r>
         <w:t>and the shift tables. The former</w:t>
@@ -5104,15 +4947,7 @@
         <w:t>whether the user is working on a given day. The latter stores the shift information such as the dayShiftID, the dayUserID (which acts as the foreign key), and the start and finish times (in the 24-hour format ‘hh:mm’).</w:t>
       </w:r>
       <w:r>
-        <w:t xml:space="preserve"> I have also downloaded ‘MySQL Shell’, another free piece of software provided by Oracle, which in this case allows you to connect to a database </w:t>
-      </w:r>
-      <w:proofErr w:type="gramStart"/>
-      <w:r>
-        <w:t>in order to</w:t>
-      </w:r>
-      <w:proofErr w:type="gramEnd"/>
-      <w:r>
-        <w:t xml:space="preserve"> </w:t>
+        <w:t xml:space="preserve"> I have also downloaded ‘MySQL Shell’, another free piece of software provided by Oracle, which in this case allows you to connect to a database in order to </w:t>
       </w:r>
       <w:r>
         <w:t>run queries and tables.</w:t>
@@ -5270,15 +5105,7 @@
         <w:pStyle w:val="Body"/>
       </w:pPr>
       <w:r>
-        <w:t xml:space="preserve">This script creates a table named ‘trunk_user_index’, in which the primary key column is an automatically incrementing integer with up to 11 characters named ‘userID’, which </w:t>
-      </w:r>
-      <w:proofErr w:type="gramStart"/>
-      <w:r>
-        <w:t>has to</w:t>
-      </w:r>
-      <w:proofErr w:type="gramEnd"/>
-      <w:r>
-        <w:t xml:space="preserve"> be a value (not null). The next column is a VARCHAR field (can contain various types of character) which can contain up to 45 characters but can again not be null, named ‘userName’. The third column is another </w:t>
+        <w:t xml:space="preserve">This script creates a table named ‘trunk_user_index’, in which the primary key column is an automatically incrementing integer with up to 11 characters named ‘userID’, which has to be a value (not null). The next column is a VARCHAR field (can contain various types of character) which can contain up to 45 characters but can again not be null, named ‘userName’. The third column is another </w:t>
       </w:r>
       <w:r>
         <w:t xml:space="preserve">VARCHAR </w:t>
@@ -5287,15 +5114,7 @@
         <w:t>field</w:t>
       </w:r>
       <w:r>
-        <w:t xml:space="preserve">, this one called ‘password’, that can contain up to 100 characters </w:t>
-      </w:r>
-      <w:proofErr w:type="gramStart"/>
-      <w:r>
-        <w:t>in order to</w:t>
-      </w:r>
-      <w:proofErr w:type="gramEnd"/>
-      <w:r>
-        <w:t xml:space="preserve"> allow it to hold a SHA256 hash of the user’s password. The next seven columns are one-character VARCHARS with the default ‘n’ that correspond to the seven days of the week. If a user has a shift on a given day than the value of the column will be changed to ‘y’.</w:t>
+        <w:t>, this one called ‘password’, that can contain up to 100 characters in order to allow it to hold a SHA256 hash of the user’s password. The next seven columns are one-character VARCHARS with the default ‘n’ that correspond to the seven days of the week. If a user has a shift on a given day than the value of the column will be changed to ‘y’.</w:t>
       </w:r>
     </w:p>
     <w:p>
@@ -5319,7 +5138,6 @@
         </w:rPr>
         <w:t>INSERT INTO trunk_user_</w:t>
       </w:r>
-      <w:proofErr w:type="gramStart"/>
       <w:r>
         <w:rPr>
           <w:color w:val="FF0000"/>
@@ -5330,128 +5148,25 @@
         <w:rPr>
           <w:color w:val="FF0000"/>
         </w:rPr>
-        <w:t>(</w:t>
-      </w:r>
-      <w:proofErr w:type="gramEnd"/>
+        <w:t>(userName, password, monday, tuesday, wednesday, thursday, friday, saturday, sunday) VALUES(“test6”,</w:t>
+      </w:r>
       <w:r>
         <w:rPr>
           <w:color w:val="FF0000"/>
         </w:rPr>
-        <w:t xml:space="preserve">userName, password, monday, tuesday, wednesday, thursday, friday, saturday, sunday) </w:t>
+        <w:t xml:space="preserve"> </w:t>
       </w:r>
       <w:r>
         <w:rPr>
           <w:color w:val="FF0000"/>
         </w:rPr>
-        <w:t>VALUES</w:t>
+        <w:t>“$5$rounds=535000$SMQ30riopJ5G57Zf$XdBxYJ.QApfz/ddnEY8KWt69z4WQO2HObpMJJ3pW6cB”</w:t>
       </w:r>
       <w:r>
         <w:rPr>
           <w:color w:val="FF0000"/>
         </w:rPr>
-        <w:t>(“test6”,</w:t>
-      </w:r>
-      <w:r>
-        <w:rPr>
-          <w:color w:val="FF0000"/>
-        </w:rPr>
-        <w:t xml:space="preserve"> </w:t>
-      </w:r>
-      <w:r>
-        <w:rPr>
-          <w:color w:val="FF0000"/>
-        </w:rPr>
-        <w:t>“</w:t>
-      </w:r>
-      <w:r>
-        <w:rPr>
-          <w:color w:val="FF0000"/>
-        </w:rPr>
-        <w:t>$5$rounds=535000$SMQ30riopJ5G57Zf$XdBxYJ.QApfz/ddnEY8KWt69z4WQO2HObpMJJ3pW6cB</w:t>
-      </w:r>
-      <w:r>
-        <w:rPr>
-          <w:color w:val="FF0000"/>
-        </w:rPr>
-        <w:t>”</w:t>
-      </w:r>
-      <w:r>
-        <w:rPr>
-          <w:color w:val="FF0000"/>
-        </w:rPr>
-        <w:t xml:space="preserve">, “n” </w:t>
-      </w:r>
-      <w:r>
-        <w:rPr>
-          <w:color w:val="FF0000"/>
-        </w:rPr>
-        <w:t>, “n”</w:t>
-      </w:r>
-      <w:r>
-        <w:rPr>
-          <w:color w:val="FF0000"/>
-        </w:rPr>
-        <w:t xml:space="preserve"> </w:t>
-      </w:r>
-      <w:r>
-        <w:rPr>
-          <w:color w:val="FF0000"/>
-        </w:rPr>
-        <w:t>, “n”</w:t>
-      </w:r>
-      <w:r>
-        <w:rPr>
-          <w:color w:val="FF0000"/>
-        </w:rPr>
-        <w:t xml:space="preserve"> </w:t>
-      </w:r>
-      <w:r>
-        <w:rPr>
-          <w:color w:val="FF0000"/>
-        </w:rPr>
-        <w:t>, “n”</w:t>
-      </w:r>
-      <w:r>
-        <w:rPr>
-          <w:color w:val="FF0000"/>
-        </w:rPr>
-        <w:t xml:space="preserve"> </w:t>
-      </w:r>
-      <w:r>
-        <w:rPr>
-          <w:color w:val="FF0000"/>
-        </w:rPr>
-        <w:t>, “n”</w:t>
-      </w:r>
-      <w:r>
-        <w:rPr>
-          <w:color w:val="FF0000"/>
-        </w:rPr>
-        <w:t xml:space="preserve"> </w:t>
-      </w:r>
-      <w:r>
-        <w:rPr>
-          <w:color w:val="FF0000"/>
-        </w:rPr>
-        <w:t>, “n”</w:t>
-      </w:r>
-      <w:r>
-        <w:rPr>
-          <w:color w:val="FF0000"/>
-        </w:rPr>
-        <w:t xml:space="preserve"> </w:t>
-      </w:r>
-      <w:r>
-        <w:rPr>
-          <w:color w:val="FF0000"/>
-        </w:rPr>
-        <w:t>, “n”</w:t>
-      </w:r>
-      <w:r>
-        <w:rPr>
-          <w:color w:val="FF0000"/>
-        </w:rPr>
-        <w:t>)</w:t>
+        <w:t>, “n” , “n” , “n” , “n” , “n” , “n” , “n”)</w:t>
       </w:r>
       <w:r>
         <w:rPr>
@@ -5605,18 +5320,1163 @@
       </w:r>
     </w:p>
     <w:p>
+      <w:pPr>
+        <w:pStyle w:val="Body"/>
+      </w:pPr>
+      <w:r>
+        <w:t>This script</w:t>
+      </w:r>
+      <w:r>
+        <w:t xml:space="preserve"> </w:t>
+      </w:r>
+      <w:r>
+        <w:t xml:space="preserve">creates a table with four columns, the first of which is an auto incrementing INT field called ‘dayShiftID </w:t>
+      </w:r>
+      <w:r>
+        <w:t xml:space="preserve">‘, </w:t>
+      </w:r>
+      <w:r>
+        <w:t xml:space="preserve">which can contain up to 11 characters. </w:t>
+      </w:r>
+      <w:r>
+        <w:t xml:space="preserve"> The second column is another 11-character INT field, this time named ‘dayUserID’. This is what acts as the foreign key connecting the shift data table to th</w:t>
+      </w:r>
+      <w:r>
+        <w:t>e</w:t>
+      </w:r>
+      <w:r>
+        <w:t xml:space="preserve"> </w:t>
+      </w:r>
+      <w:r>
+        <w:t>‘</w:t>
+      </w:r>
+      <w:r>
+        <w:t>trunk</w:t>
+      </w:r>
+      <w:r>
+        <w:t>_user_index’. This value is unique in the table and can not be null. The final two columns store two 5-character VARCHAR values, which correspond to the start and finish time of the user’s shift in the form ‘hh:mm’.</w:t>
+      </w:r>
+    </w:p>
+    <w:p>
+      <w:pPr>
+        <w:pStyle w:val="Body"/>
+      </w:pPr>
+      <w:r>
+        <w:t>The insert script to this table looks like this:</w:t>
+      </w:r>
+    </w:p>
+    <w:p>
+      <w:pPr>
+        <w:pStyle w:val="Body"/>
+        <w:rPr>
+          <w:color w:val="FF0000"/>
+        </w:rPr>
+      </w:pPr>
+      <w:r>
+        <w:rPr>
+          <w:color w:val="FF0000"/>
+        </w:rPr>
+        <w:t>INSERT INTO monday(monUserID, startTime, finishTime) VALUES (3, “08:00”, “13:00)</w:t>
+      </w:r>
+      <w:r>
+        <w:rPr>
+          <w:color w:val="FF0000"/>
+        </w:rPr>
+        <w:t>;</w:t>
+      </w:r>
+    </w:p>
+    <w:p>
+      <w:pPr>
+        <w:pStyle w:val="Body"/>
+      </w:pPr>
+      <w:r>
+        <w:t>When repeated multiple times, this creates a table that looks like this:</w:t>
+      </w:r>
+    </w:p>
+    <w:p/>
+    <w:p>
       <w:r>
         <w:tab/>
-        <w:t>This script</w:t>
+      </w:r>
+      <w:r>
+        <w:rPr>
+          <w:noProof/>
+        </w:rPr>
+        <w:drawing>
+          <wp:inline distT="0" distB="0" distL="0" distR="0" wp14:anchorId="1D6D786D" wp14:editId="223265E1">
+            <wp:extent cx="4371975" cy="1712732"/>
+            <wp:effectExtent l="0" t="0" r="0" b="1905"/>
+            <wp:docPr id="10" name="Picture 10"/>
+            <wp:cNvGraphicFramePr>
+              <a:graphicFrameLocks xmlns:a="http://schemas.openxmlformats.org/drawingml/2006/main" noChangeAspect="1"/>
+            </wp:cNvGraphicFramePr>
+            <a:graphic xmlns:a="http://schemas.openxmlformats.org/drawingml/2006/main">
+              <a:graphicData uri="http://schemas.openxmlformats.org/drawingml/2006/picture">
+                <pic:pic xmlns:pic="http://schemas.openxmlformats.org/drawingml/2006/picture">
+                  <pic:nvPicPr>
+                    <pic:cNvPr id="1" name=""/>
+                    <pic:cNvPicPr/>
+                  </pic:nvPicPr>
+                  <pic:blipFill rotWithShape="1">
+                    <a:blip r:embed="rId19"/>
+                    <a:srcRect t="46109" r="67760" b="31428"/>
+                    <a:stretch/>
+                  </pic:blipFill>
+                  <pic:spPr bwMode="auto">
+                    <a:xfrm>
+                      <a:off x="0" y="0"/>
+                      <a:ext cx="4423476" cy="1732908"/>
+                    </a:xfrm>
+                    <a:prstGeom prst="rect">
+                      <a:avLst/>
+                    </a:prstGeom>
+                    <a:ln>
+                      <a:noFill/>
+                    </a:ln>
+                    <a:extLst>
+                      <a:ext uri="{53640926-AAD7-44D8-BBD7-CCE9431645EC}">
+                        <a14:shadowObscured xmlns:a14="http://schemas.microsoft.com/office/drawing/2010/main"/>
+                      </a:ext>
+                    </a:extLst>
+                  </pic:spPr>
+                </pic:pic>
+              </a:graphicData>
+            </a:graphic>
+          </wp:inline>
+        </w:drawing>
+      </w:r>
+    </w:p>
+    <w:p>
+      <w:r>
+        <w:tab/>
+      </w:r>
+    </w:p>
+    <w:p>
+      <w:pPr>
+        <w:pStyle w:val="Body"/>
+      </w:pPr>
+      <w:r>
+        <w:t>I repeated the create table script seven times with the table name and two ID variable names changed to correspond with the days of the week. I then tested that the tables had in fact been created with the command:</w:t>
+      </w:r>
+    </w:p>
+    <w:p>
+      <w:pPr>
+        <w:pStyle w:val="Body"/>
+        <w:rPr>
+          <w:color w:val="FF0000"/>
+        </w:rPr>
+      </w:pPr>
+      <w:r>
+        <w:rPr>
+          <w:color w:val="FF0000"/>
+        </w:rPr>
+        <w:t>Show tables;</w:t>
+      </w:r>
+    </w:p>
+    <w:p>
+      <w:pPr>
+        <w:pStyle w:val="Body"/>
+      </w:pPr>
+      <w:r>
+        <w:lastRenderedPageBreak/>
+        <w:t>Which resulted in the following list of tables being displayed:</w:t>
+      </w:r>
+    </w:p>
+    <w:p>
+      <w:pPr>
+        <w:pStyle w:val="Body"/>
+      </w:pPr>
+      <w:r>
+        <w:rPr>
+          <w:noProof/>
+        </w:rPr>
+        <w:drawing>
+          <wp:inline distT="0" distB="0" distL="0" distR="0" wp14:anchorId="34F1E5D1" wp14:editId="10379124">
+            <wp:extent cx="2209800" cy="2566939"/>
+            <wp:effectExtent l="0" t="0" r="0" b="5080"/>
+            <wp:docPr id="11" name="Picture 11"/>
+            <wp:cNvGraphicFramePr>
+              <a:graphicFrameLocks xmlns:a="http://schemas.openxmlformats.org/drawingml/2006/main" noChangeAspect="1"/>
+            </wp:cNvGraphicFramePr>
+            <a:graphic xmlns:a="http://schemas.openxmlformats.org/drawingml/2006/main">
+              <a:graphicData uri="http://schemas.openxmlformats.org/drawingml/2006/picture">
+                <pic:pic xmlns:pic="http://schemas.openxmlformats.org/drawingml/2006/picture">
+                  <pic:nvPicPr>
+                    <pic:cNvPr id="1" name=""/>
+                    <pic:cNvPicPr/>
+                  </pic:nvPicPr>
+                  <pic:blipFill rotWithShape="1">
+                    <a:blip r:embed="rId20"/>
+                    <a:srcRect l="-333" t="42266" r="83881" b="23744"/>
+                    <a:stretch/>
+                  </pic:blipFill>
+                  <pic:spPr bwMode="auto">
+                    <a:xfrm>
+                      <a:off x="0" y="0"/>
+                      <a:ext cx="2232612" cy="2593438"/>
+                    </a:xfrm>
+                    <a:prstGeom prst="rect">
+                      <a:avLst/>
+                    </a:prstGeom>
+                    <a:ln>
+                      <a:noFill/>
+                    </a:ln>
+                    <a:extLst>
+                      <a:ext uri="{53640926-AAD7-44D8-BBD7-CCE9431645EC}">
+                        <a14:shadowObscured xmlns:a14="http://schemas.microsoft.com/office/drawing/2010/main"/>
+                      </a:ext>
+                    </a:extLst>
+                  </pic:spPr>
+                </pic:pic>
+              </a:graphicData>
+            </a:graphic>
+          </wp:inline>
+        </w:drawing>
       </w:r>
       <w:r>
         <w:t xml:space="preserve"> </w:t>
       </w:r>
+    </w:p>
+    <w:p>
+      <w:pPr>
+        <w:pStyle w:val="Body"/>
+      </w:pPr>
+      <w:r>
+        <w:t xml:space="preserve">Which verifies that I have created eight tables with the correct names. I have already verified that I created the tables ‘trunk_user_index’ and ‘monday’ earlier when I explained how to create the two classes of table. </w:t>
+      </w:r>
+      <w:r>
+        <w:t>Next,</w:t>
+      </w:r>
+      <w:r>
+        <w:t xml:space="preserve"> I will clarify that all of the other tables contain the correct data.</w:t>
+      </w:r>
+    </w:p>
+    <w:p>
+      <w:pPr>
+        <w:pStyle w:val="Body"/>
+      </w:pPr>
+      <w:r>
+        <w:t>Tuesday:</w:t>
+      </w:r>
+    </w:p>
+    <w:p>
+      <w:pPr>
+        <w:pStyle w:val="Body"/>
+      </w:pPr>
+      <w:r>
+        <w:rPr>
+          <w:noProof/>
+        </w:rPr>
+        <w:drawing>
+          <wp:inline distT="0" distB="0" distL="0" distR="0" wp14:anchorId="12B999AE" wp14:editId="3972B61C">
+            <wp:extent cx="3962400" cy="1480686"/>
+            <wp:effectExtent l="0" t="0" r="0" b="5715"/>
+            <wp:docPr id="12" name="Picture 12"/>
+            <wp:cNvGraphicFramePr>
+              <a:graphicFrameLocks xmlns:a="http://schemas.openxmlformats.org/drawingml/2006/main" noChangeAspect="1"/>
+            </wp:cNvGraphicFramePr>
+            <a:graphic xmlns:a="http://schemas.openxmlformats.org/drawingml/2006/main">
+              <a:graphicData uri="http://schemas.openxmlformats.org/drawingml/2006/picture">
+                <pic:pic xmlns:pic="http://schemas.openxmlformats.org/drawingml/2006/picture">
+                  <pic:nvPicPr>
+                    <pic:cNvPr id="1" name=""/>
+                    <pic:cNvPicPr/>
+                  </pic:nvPicPr>
+                  <pic:blipFill rotWithShape="1">
+                    <a:blip r:embed="rId21"/>
+                    <a:srcRect t="71231" r="68425" b="7784"/>
+                    <a:stretch/>
+                  </pic:blipFill>
+                  <pic:spPr bwMode="auto">
+                    <a:xfrm>
+                      <a:off x="0" y="0"/>
+                      <a:ext cx="4044762" cy="1511463"/>
+                    </a:xfrm>
+                    <a:prstGeom prst="rect">
+                      <a:avLst/>
+                    </a:prstGeom>
+                    <a:ln>
+                      <a:noFill/>
+                    </a:ln>
+                    <a:extLst>
+                      <a:ext uri="{53640926-AAD7-44D8-BBD7-CCE9431645EC}">
+                        <a14:shadowObscured xmlns:a14="http://schemas.microsoft.com/office/drawing/2010/main"/>
+                      </a:ext>
+                    </a:extLst>
+                  </pic:spPr>
+                </pic:pic>
+              </a:graphicData>
+            </a:graphic>
+          </wp:inline>
+        </w:drawing>
+      </w:r>
+    </w:p>
+    <w:p>
+      <w:pPr>
+        <w:pStyle w:val="Body"/>
+      </w:pPr>
+      <w:r>
+        <w:t>Wednesday:</w:t>
+      </w:r>
+    </w:p>
+    <w:p>
+      <w:r>
+        <w:tab/>
+      </w:r>
+      <w:r>
+        <w:rPr>
+          <w:noProof/>
+        </w:rPr>
+        <w:drawing>
+          <wp:inline distT="0" distB="0" distL="0" distR="0" wp14:anchorId="67487D50" wp14:editId="3F2AE0C7">
+            <wp:extent cx="3952875" cy="1542917"/>
+            <wp:effectExtent l="0" t="0" r="0" b="635"/>
+            <wp:docPr id="13" name="Picture 13"/>
+            <wp:cNvGraphicFramePr>
+              <a:graphicFrameLocks xmlns:a="http://schemas.openxmlformats.org/drawingml/2006/main" noChangeAspect="1"/>
+            </wp:cNvGraphicFramePr>
+            <a:graphic xmlns:a="http://schemas.openxmlformats.org/drawingml/2006/main">
+              <a:graphicData uri="http://schemas.openxmlformats.org/drawingml/2006/picture">
+                <pic:pic xmlns:pic="http://schemas.openxmlformats.org/drawingml/2006/picture">
+                  <pic:nvPicPr>
+                    <pic:cNvPr id="1" name=""/>
+                    <pic:cNvPicPr/>
+                  </pic:nvPicPr>
+                  <pic:blipFill rotWithShape="1">
+                    <a:blip r:embed="rId22"/>
+                    <a:srcRect t="62956" r="68494" b="15172"/>
+                    <a:stretch/>
+                  </pic:blipFill>
+                  <pic:spPr bwMode="auto">
+                    <a:xfrm>
+                      <a:off x="0" y="0"/>
+                      <a:ext cx="4014184" cy="1566847"/>
+                    </a:xfrm>
+                    <a:prstGeom prst="rect">
+                      <a:avLst/>
+                    </a:prstGeom>
+                    <a:ln>
+                      <a:noFill/>
+                    </a:ln>
+                    <a:extLst>
+                      <a:ext uri="{53640926-AAD7-44D8-BBD7-CCE9431645EC}">
+                        <a14:shadowObscured xmlns:a14="http://schemas.microsoft.com/office/drawing/2010/main"/>
+                      </a:ext>
+                    </a:extLst>
+                  </pic:spPr>
+                </pic:pic>
+              </a:graphicData>
+            </a:graphic>
+          </wp:inline>
+        </w:drawing>
+      </w:r>
+    </w:p>
+    <w:p>
+      <w:pPr>
+        <w:rPr>
+          <w:rFonts w:ascii="Calibri Light" w:hAnsi="Calibri Light"/>
+          <w:color w:val="000000" w:themeColor="text1"/>
+          <w:sz w:val="24"/>
+          <w:szCs w:val="24"/>
+        </w:rPr>
+      </w:pPr>
+      <w:r>
+        <w:br w:type="page"/>
+      </w:r>
+    </w:p>
+    <w:p>
+      <w:pPr>
+        <w:pStyle w:val="Body"/>
+      </w:pPr>
+      <w:r>
+        <w:lastRenderedPageBreak/>
+        <w:t>Thursday:</w:t>
+      </w:r>
+    </w:p>
+    <w:p>
+      <w:r>
+        <w:tab/>
+      </w:r>
+      <w:r>
+        <w:rPr>
+          <w:noProof/>
+        </w:rPr>
+        <w:drawing>
+          <wp:inline distT="0" distB="0" distL="0" distR="0" wp14:anchorId="7816532D" wp14:editId="252F603C">
+            <wp:extent cx="3918586" cy="1466850"/>
+            <wp:effectExtent l="0" t="0" r="5715" b="0"/>
+            <wp:docPr id="14" name="Picture 14"/>
+            <wp:cNvGraphicFramePr>
+              <a:graphicFrameLocks xmlns:a="http://schemas.openxmlformats.org/drawingml/2006/main" noChangeAspect="1"/>
+            </wp:cNvGraphicFramePr>
+            <a:graphic xmlns:a="http://schemas.openxmlformats.org/drawingml/2006/main">
+              <a:graphicData uri="http://schemas.openxmlformats.org/drawingml/2006/picture">
+                <pic:pic xmlns:pic="http://schemas.openxmlformats.org/drawingml/2006/picture">
+                  <pic:nvPicPr>
+                    <pic:cNvPr id="1" name=""/>
+                    <pic:cNvPicPr/>
+                  </pic:nvPicPr>
+                  <pic:blipFill rotWithShape="1">
+                    <a:blip r:embed="rId23"/>
+                    <a:srcRect t="62956" r="68923" b="16354"/>
+                    <a:stretch/>
+                  </pic:blipFill>
+                  <pic:spPr bwMode="auto">
+                    <a:xfrm>
+                      <a:off x="0" y="0"/>
+                      <a:ext cx="3952490" cy="1479541"/>
+                    </a:xfrm>
+                    <a:prstGeom prst="rect">
+                      <a:avLst/>
+                    </a:prstGeom>
+                    <a:ln>
+                      <a:noFill/>
+                    </a:ln>
+                    <a:extLst>
+                      <a:ext uri="{53640926-AAD7-44D8-BBD7-CCE9431645EC}">
+                        <a14:shadowObscured xmlns:a14="http://schemas.microsoft.com/office/drawing/2010/main"/>
+                      </a:ext>
+                    </a:extLst>
+                  </pic:spPr>
+                </pic:pic>
+              </a:graphicData>
+            </a:graphic>
+          </wp:inline>
+        </w:drawing>
+      </w:r>
+    </w:p>
+    <w:p>
+      <w:pPr>
+        <w:pStyle w:val="Body"/>
+      </w:pPr>
+      <w:r>
+        <w:t>Friday:</w:t>
+      </w:r>
+    </w:p>
+    <w:p>
+      <w:r>
+        <w:tab/>
+      </w:r>
+      <w:r>
+        <w:rPr>
+          <w:noProof/>
+        </w:rPr>
+        <w:drawing>
+          <wp:inline distT="0" distB="0" distL="0" distR="0" wp14:anchorId="60F9B403" wp14:editId="6630E9A6">
+            <wp:extent cx="3933825" cy="1283226"/>
+            <wp:effectExtent l="0" t="0" r="0" b="0"/>
+            <wp:docPr id="15" name="Picture 15"/>
+            <wp:cNvGraphicFramePr>
+              <a:graphicFrameLocks xmlns:a="http://schemas.openxmlformats.org/drawingml/2006/main" noChangeAspect="1"/>
+            </wp:cNvGraphicFramePr>
+            <a:graphic xmlns:a="http://schemas.openxmlformats.org/drawingml/2006/main">
+              <a:graphicData uri="http://schemas.openxmlformats.org/drawingml/2006/picture">
+                <pic:pic xmlns:pic="http://schemas.openxmlformats.org/drawingml/2006/picture">
+                  <pic:nvPicPr>
+                    <pic:cNvPr id="1" name=""/>
+                    <pic:cNvPicPr/>
+                  </pic:nvPicPr>
+                  <pic:blipFill rotWithShape="1">
+                    <a:blip r:embed="rId24"/>
+                    <a:srcRect l="166" t="69458" r="68757" b="12512"/>
+                    <a:stretch/>
+                  </pic:blipFill>
+                  <pic:spPr bwMode="auto">
+                    <a:xfrm>
+                      <a:off x="0" y="0"/>
+                      <a:ext cx="3979527" cy="1298134"/>
+                    </a:xfrm>
+                    <a:prstGeom prst="rect">
+                      <a:avLst/>
+                    </a:prstGeom>
+                    <a:ln>
+                      <a:noFill/>
+                    </a:ln>
+                    <a:extLst>
+                      <a:ext uri="{53640926-AAD7-44D8-BBD7-CCE9431645EC}">
+                        <a14:shadowObscured xmlns:a14="http://schemas.microsoft.com/office/drawing/2010/main"/>
+                      </a:ext>
+                    </a:extLst>
+                  </pic:spPr>
+                </pic:pic>
+              </a:graphicData>
+            </a:graphic>
+          </wp:inline>
+        </w:drawing>
+      </w:r>
+    </w:p>
+    <w:p>
+      <w:pPr>
+        <w:pStyle w:val="Body"/>
+      </w:pPr>
+      <w:r>
+        <w:t>Saturday:</w:t>
+      </w:r>
+    </w:p>
+    <w:p>
+      <w:pPr>
+        <w:ind w:left="720"/>
+      </w:pPr>
+      <w:r>
+        <w:rPr>
+          <w:noProof/>
+        </w:rPr>
+        <w:drawing>
+          <wp:inline distT="0" distB="0" distL="0" distR="0" wp14:anchorId="7B7B618E" wp14:editId="43E864D0">
+            <wp:extent cx="3980151" cy="1406525"/>
+            <wp:effectExtent l="0" t="0" r="1905" b="3175"/>
+            <wp:docPr id="16" name="Picture 16"/>
+            <wp:cNvGraphicFramePr>
+              <a:graphicFrameLocks xmlns:a="http://schemas.openxmlformats.org/drawingml/2006/main" noChangeAspect="1"/>
+            </wp:cNvGraphicFramePr>
+            <a:graphic xmlns:a="http://schemas.openxmlformats.org/drawingml/2006/main">
+              <a:graphicData uri="http://schemas.openxmlformats.org/drawingml/2006/picture">
+                <pic:pic xmlns:pic="http://schemas.openxmlformats.org/drawingml/2006/picture">
+                  <pic:nvPicPr>
+                    <pic:cNvPr id="1" name=""/>
+                    <pic:cNvPicPr/>
+                  </pic:nvPicPr>
+                  <pic:blipFill rotWithShape="1">
+                    <a:blip r:embed="rId25"/>
+                    <a:srcRect l="39" t="64138" r="68923" b="16354"/>
+                    <a:stretch/>
+                  </pic:blipFill>
+                  <pic:spPr bwMode="auto">
+                    <a:xfrm>
+                      <a:off x="0" y="0"/>
+                      <a:ext cx="4035589" cy="1426116"/>
+                    </a:xfrm>
+                    <a:prstGeom prst="rect">
+                      <a:avLst/>
+                    </a:prstGeom>
+                    <a:ln>
+                      <a:noFill/>
+                    </a:ln>
+                    <a:extLst>
+                      <a:ext uri="{53640926-AAD7-44D8-BBD7-CCE9431645EC}">
+                        <a14:shadowObscured xmlns:a14="http://schemas.microsoft.com/office/drawing/2010/main"/>
+                      </a:ext>
+                    </a:extLst>
+                  </pic:spPr>
+                </pic:pic>
+              </a:graphicData>
+            </a:graphic>
+          </wp:inline>
+        </w:drawing>
+      </w:r>
+    </w:p>
+    <w:p>
+      <w:pPr>
+        <w:pStyle w:val="Body"/>
+      </w:pPr>
+      <w:r>
+        <w:t>Sunday:</w:t>
+      </w:r>
+    </w:p>
+    <w:p>
+      <w:r>
+        <w:tab/>
+      </w:r>
+      <w:r>
+        <w:rPr>
+          <w:noProof/>
+        </w:rPr>
+        <w:drawing>
+          <wp:inline distT="0" distB="0" distL="0" distR="0" wp14:anchorId="52F672D5" wp14:editId="675FB05A">
+            <wp:extent cx="4074289" cy="1676400"/>
+            <wp:effectExtent l="0" t="0" r="2540" b="0"/>
+            <wp:docPr id="17" name="Picture 17"/>
+            <wp:cNvGraphicFramePr>
+              <a:graphicFrameLocks xmlns:a="http://schemas.openxmlformats.org/drawingml/2006/main" noChangeAspect="1"/>
+            </wp:cNvGraphicFramePr>
+            <a:graphic xmlns:a="http://schemas.openxmlformats.org/drawingml/2006/main">
+              <a:graphicData uri="http://schemas.openxmlformats.org/drawingml/2006/picture">
+                <pic:pic xmlns:pic="http://schemas.openxmlformats.org/drawingml/2006/picture">
+                  <pic:nvPicPr>
+                    <pic:cNvPr id="1" name=""/>
+                    <pic:cNvPicPr/>
+                  </pic:nvPicPr>
+                  <pic:blipFill rotWithShape="1">
+                    <a:blip r:embed="rId26"/>
+                    <a:srcRect t="61182" r="68092" b="15468"/>
+                    <a:stretch/>
+                  </pic:blipFill>
+                  <pic:spPr bwMode="auto">
+                    <a:xfrm>
+                      <a:off x="0" y="0"/>
+                      <a:ext cx="4101223" cy="1687482"/>
+                    </a:xfrm>
+                    <a:prstGeom prst="rect">
+                      <a:avLst/>
+                    </a:prstGeom>
+                    <a:ln>
+                      <a:noFill/>
+                    </a:ln>
+                    <a:extLst>
+                      <a:ext uri="{53640926-AAD7-44D8-BBD7-CCE9431645EC}">
+                        <a14:shadowObscured xmlns:a14="http://schemas.microsoft.com/office/drawing/2010/main"/>
+                      </a:ext>
+                    </a:extLst>
+                  </pic:spPr>
+                </pic:pic>
+              </a:graphicData>
+            </a:graphic>
+          </wp:inline>
+        </w:drawing>
+      </w:r>
+    </w:p>
+    <w:p>
+      <w:r>
+        <w:tab/>
+      </w:r>
+    </w:p>
+    <w:p>
+      <w:pPr>
+        <w:pStyle w:val="Body"/>
+      </w:pPr>
+      <w:r>
+        <w:t>Now that the SQL database is set up and populated, I can start building the Flask web app portion of the project.</w:t>
+      </w:r>
+    </w:p>
+    <w:p>
+      <w:r>
+        <w:br w:type="page"/>
+      </w:r>
+    </w:p>
+    <w:p>
+      <w:pPr>
+        <w:pStyle w:val="Heading2"/>
+      </w:pPr>
+      <w:r>
+        <w:lastRenderedPageBreak/>
+        <w:t>Step 2) setting up the IDE</w:t>
+      </w:r>
+    </w:p>
+    <w:p>
+      <w:pPr>
+        <w:pStyle w:val="Body"/>
+      </w:pPr>
+      <w:r>
+        <w:t xml:space="preserve">The next step of this project is setting up my development environment. First, I created a GitHub repository, which will enable me to both keep track of versions of my program and to store the program on the cloud. This will reduce the likelihood of me losing my project greatly. </w:t>
+      </w:r>
+    </w:p>
+    <w:p>
+      <w:pPr>
+        <w:pStyle w:val="Body"/>
+      </w:pPr>
+      <w:r>
+        <w:t xml:space="preserve">Next, I chose an IDE. My choice was Atom, an open source multi-language IDE which you can add packages to. These packages add extra functionality to the IDE, for example I used </w:t>
+      </w:r>
+      <w:r>
+        <w:t>‘kite’ to auto complete variables that had shown up in the code before, ‘minimap’ to show a visual representation of all of my code on a minimap on the right, and ‘script’ to run code in atom as stock Atom does not include an interpreter. As well as this I used a host of other packages and themes to make the coding experience more comfortable.</w:t>
+      </w:r>
+    </w:p>
+    <w:p>
+      <w:pPr>
+        <w:pStyle w:val="Body"/>
+      </w:pPr>
+      <w:r>
+        <w:t>Atom also has integrated GitHub support to make version control easier as well.</w:t>
+      </w:r>
+    </w:p>
+    <w:p>
+      <w:pPr>
+        <w:pStyle w:val="Body"/>
+      </w:pPr>
+      <w:r>
+        <w:t>When I had finished setting it up, my IDE looked like this:</w:t>
+      </w:r>
+    </w:p>
+    <w:p>
+      <w:pPr>
+        <w:ind w:left="720"/>
+      </w:pPr>
+      <w:r>
+        <w:tab/>
+      </w:r>
+      <w:r>
+        <w:rPr>
+          <w:noProof/>
+        </w:rPr>
+        <w:drawing>
+          <wp:inline distT="0" distB="0" distL="0" distR="0" wp14:anchorId="1E76E373" wp14:editId="6276167C">
+            <wp:extent cx="5731510" cy="3222625"/>
+            <wp:effectExtent l="0" t="0" r="2540" b="0"/>
+            <wp:docPr id="18" name="Picture 18"/>
+            <wp:cNvGraphicFramePr>
+              <a:graphicFrameLocks xmlns:a="http://schemas.openxmlformats.org/drawingml/2006/main" noChangeAspect="1"/>
+            </wp:cNvGraphicFramePr>
+            <a:graphic xmlns:a="http://schemas.openxmlformats.org/drawingml/2006/main">
+              <a:graphicData uri="http://schemas.openxmlformats.org/drawingml/2006/picture">
+                <pic:pic xmlns:pic="http://schemas.openxmlformats.org/drawingml/2006/picture">
+                  <pic:nvPicPr>
+                    <pic:cNvPr id="1" name=""/>
+                    <pic:cNvPicPr/>
+                  </pic:nvPicPr>
+                  <pic:blipFill>
+                    <a:blip r:embed="rId27"/>
+                    <a:stretch>
+                      <a:fillRect/>
+                    </a:stretch>
+                  </pic:blipFill>
+                  <pic:spPr>
+                    <a:xfrm>
+                      <a:off x="0" y="0"/>
+                      <a:ext cx="5731510" cy="3222625"/>
+                    </a:xfrm>
+                    <a:prstGeom prst="rect">
+                      <a:avLst/>
+                    </a:prstGeom>
+                  </pic:spPr>
+                </pic:pic>
+              </a:graphicData>
+            </a:graphic>
+          </wp:inline>
+        </w:drawing>
+      </w:r>
+    </w:p>
+    <w:p>
+      <w:pPr>
+        <w:pStyle w:val="Body"/>
+      </w:pPr>
+      <w:r>
+        <w:t>Before I started writing the flask app I also created a python test library that logs data to a file as I couldn’t find how to log things to the console.</w:t>
+      </w:r>
+    </w:p>
+    <w:p>
+      <w:pPr>
+        <w:ind w:left="720"/>
+      </w:pPr>
+      <w:r>
+        <w:rPr>
+          <w:noProof/>
+        </w:rPr>
+        <w:drawing>
+          <wp:inline distT="0" distB="0" distL="0" distR="0" wp14:anchorId="2123A0B6" wp14:editId="6861EE0C">
+            <wp:extent cx="3400425" cy="1300163"/>
+            <wp:effectExtent l="0" t="0" r="0" b="0"/>
+            <wp:docPr id="19" name="Picture 19"/>
+            <wp:cNvGraphicFramePr>
+              <a:graphicFrameLocks xmlns:a="http://schemas.openxmlformats.org/drawingml/2006/main" noChangeAspect="1"/>
+            </wp:cNvGraphicFramePr>
+            <a:graphic xmlns:a="http://schemas.openxmlformats.org/drawingml/2006/main">
+              <a:graphicData uri="http://schemas.openxmlformats.org/drawingml/2006/picture">
+                <pic:pic xmlns:pic="http://schemas.openxmlformats.org/drawingml/2006/picture">
+                  <pic:nvPicPr>
+                    <pic:cNvPr id="1" name=""/>
+                    <pic:cNvPicPr/>
+                  </pic:nvPicPr>
+                  <pic:blipFill rotWithShape="1">
+                    <a:blip r:embed="rId28"/>
+                    <a:srcRect l="20607" t="12414" r="45491" b="64532"/>
+                    <a:stretch/>
+                  </pic:blipFill>
+                  <pic:spPr bwMode="auto">
+                    <a:xfrm>
+                      <a:off x="0" y="0"/>
+                      <a:ext cx="3513199" cy="1343283"/>
+                    </a:xfrm>
+                    <a:prstGeom prst="rect">
+                      <a:avLst/>
+                    </a:prstGeom>
+                    <a:ln>
+                      <a:noFill/>
+                    </a:ln>
+                    <a:extLst>
+                      <a:ext uri="{53640926-AAD7-44D8-BBD7-CCE9431645EC}">
+                        <a14:shadowObscured xmlns:a14="http://schemas.microsoft.com/office/drawing/2010/main"/>
+                      </a:ext>
+                    </a:extLst>
+                  </pic:spPr>
+                </pic:pic>
+              </a:graphicData>
+            </a:graphic>
+          </wp:inline>
+        </w:drawing>
+      </w:r>
+    </w:p>
+    <w:p>
+      <w:pPr>
+        <w:pStyle w:val="Heading2"/>
+      </w:pPr>
+      <w:r>
+        <w:lastRenderedPageBreak/>
+        <w:t>Step 3) Creating a flask app</w:t>
+      </w:r>
+    </w:p>
+    <w:p>
+      <w:pPr>
+        <w:pStyle w:val="Body"/>
+      </w:pPr>
+      <w:r>
+        <w:t>First, I imported all of the classes and functions I was going to use into ‘app.py’.</w:t>
+      </w:r>
+    </w:p>
+    <w:p>
+      <w:pPr>
+        <w:pStyle w:val="Body"/>
+      </w:pPr>
+      <w:r>
+        <w:t xml:space="preserve">Next, I created an instance of the class ‘Flask’ </w:t>
+      </w:r>
+      <w:r>
+        <w:t>called app to act as the WSGI (the interface between web servers and the web app). I used the variable ‘__name__’ as the p</w:t>
+      </w:r>
+      <w:r>
+        <w:t>a</w:t>
+      </w:r>
+      <w:r>
+        <w:t>rameter</w:t>
+      </w:r>
+      <w:r>
+        <w:t>, which returns the s</w:t>
+      </w:r>
+      <w:r>
+        <w:t>t</w:t>
+      </w:r>
+      <w:r>
+        <w:t xml:space="preserve">ring ‘__main__’ when the code is run. </w:t>
+      </w:r>
+    </w:p>
+    <w:p>
+      <w:pPr>
+        <w:pStyle w:val="Body"/>
+      </w:pPr>
+      <w:r>
+        <w:t>Next</w:t>
+      </w:r>
+      <w:r>
+        <w:t xml:space="preserve">, </w:t>
+      </w:r>
+      <w:r>
+        <w:t xml:space="preserve">I </w:t>
+      </w:r>
+      <w:r>
+        <w:t>mapped</w:t>
+      </w:r>
+      <w:r>
+        <w:t xml:space="preserve"> the app route ‘/’ to </w:t>
+      </w:r>
+      <w:r>
+        <w:t xml:space="preserve">run the function ‘login’, so when the URL </w:t>
+      </w:r>
+      <w:r>
+        <w:t>is ‘localhost:5000’ the program runs the function defined as ‘login’ and loads the page ‘login.html’.</w:t>
+      </w:r>
+      <w:r>
+        <w:tab/>
+      </w:r>
+    </w:p>
+    <w:p>
+      <w:pPr>
+        <w:pStyle w:val="Body"/>
+      </w:pPr>
+      <w:r>
+        <w:rPr>
+          <w:noProof/>
+        </w:rPr>
+        <w:drawing>
+          <wp:inline distT="0" distB="0" distL="0" distR="0" wp14:anchorId="184D8C3C" wp14:editId="22FAEF08">
+            <wp:extent cx="4591050" cy="3331791"/>
+            <wp:effectExtent l="0" t="0" r="0" b="2540"/>
+            <wp:docPr id="20" name="Picture 20"/>
+            <wp:cNvGraphicFramePr>
+              <a:graphicFrameLocks xmlns:a="http://schemas.openxmlformats.org/drawingml/2006/main" noChangeAspect="1"/>
+            </wp:cNvGraphicFramePr>
+            <a:graphic xmlns:a="http://schemas.openxmlformats.org/drawingml/2006/main">
+              <a:graphicData uri="http://schemas.openxmlformats.org/drawingml/2006/picture">
+                <pic:pic xmlns:pic="http://schemas.openxmlformats.org/drawingml/2006/picture">
+                  <pic:nvPicPr>
+                    <pic:cNvPr id="1" name=""/>
+                    <pic:cNvPicPr/>
+                  </pic:nvPicPr>
+                  <pic:blipFill rotWithShape="1">
+                    <a:blip r:embed="rId29"/>
+                    <a:srcRect l="21770" t="13596" r="20064" b="11330"/>
+                    <a:stretch/>
+                  </pic:blipFill>
+                  <pic:spPr bwMode="auto">
+                    <a:xfrm>
+                      <a:off x="0" y="0"/>
+                      <a:ext cx="4601666" cy="3339495"/>
+                    </a:xfrm>
+                    <a:prstGeom prst="rect">
+                      <a:avLst/>
+                    </a:prstGeom>
+                    <a:ln>
+                      <a:noFill/>
+                    </a:ln>
+                    <a:extLst>
+                      <a:ext uri="{53640926-AAD7-44D8-BBD7-CCE9431645EC}">
+                        <a14:shadowObscured xmlns:a14="http://schemas.microsoft.com/office/drawing/2010/main"/>
+                      </a:ext>
+                    </a:extLst>
+                  </pic:spPr>
+                </pic:pic>
+              </a:graphicData>
+            </a:graphic>
+          </wp:inline>
+        </w:drawing>
+      </w:r>
+    </w:p>
+    <w:p>
+      <w:pPr>
+        <w:pStyle w:val="Body"/>
+      </w:pPr>
+      <w:r>
+        <w:t>N</w:t>
+      </w:r>
+      <w:r>
+        <w:t>ext, I made the page layout.html which includes all the html head information. It also contains the two tags ‘</w:t>
+      </w:r>
+      <w:r>
+        <w:t>{% block body %}</w:t>
+      </w:r>
+      <w:r>
+        <w:t>’ and ‘</w:t>
+      </w:r>
+      <w:r>
+        <w:t>{% endblock %}</w:t>
+      </w:r>
+      <w:r>
+        <w:t>’</w:t>
+      </w:r>
+      <w:r>
+        <w:t xml:space="preserve"> in between which all of the html for the pages that extend ‘layout.html will go.</w:t>
+      </w:r>
+    </w:p>
+    <w:p>
+      <w:pPr>
+        <w:pStyle w:val="Body"/>
+      </w:pPr>
+      <w:r>
+        <w:rPr>
+          <w:noProof/>
+        </w:rPr>
+        <w:drawing>
+          <wp:inline distT="0" distB="0" distL="0" distR="0" wp14:anchorId="5A5808DC" wp14:editId="4144C096">
+            <wp:extent cx="3248025" cy="2013099"/>
+            <wp:effectExtent l="0" t="0" r="0" b="6350"/>
+            <wp:docPr id="21" name="Picture 21"/>
+            <wp:cNvGraphicFramePr>
+              <a:graphicFrameLocks xmlns:a="http://schemas.openxmlformats.org/drawingml/2006/main" noChangeAspect="1"/>
+            </wp:cNvGraphicFramePr>
+            <a:graphic xmlns:a="http://schemas.openxmlformats.org/drawingml/2006/main">
+              <a:graphicData uri="http://schemas.openxmlformats.org/drawingml/2006/picture">
+                <pic:pic xmlns:pic="http://schemas.openxmlformats.org/drawingml/2006/picture">
+                  <pic:nvPicPr>
+                    <pic:cNvPr id="1" name=""/>
+                    <pic:cNvPicPr/>
+                  </pic:nvPicPr>
+                  <pic:blipFill rotWithShape="1">
+                    <a:blip r:embed="rId30"/>
+                    <a:srcRect l="19942" t="11528" r="48150" b="53300"/>
+                    <a:stretch/>
+                  </pic:blipFill>
+                  <pic:spPr bwMode="auto">
+                    <a:xfrm>
+                      <a:off x="0" y="0"/>
+                      <a:ext cx="3295811" cy="2042716"/>
+                    </a:xfrm>
+                    <a:prstGeom prst="rect">
+                      <a:avLst/>
+                    </a:prstGeom>
+                    <a:ln>
+                      <a:noFill/>
+                    </a:ln>
+                    <a:extLst>
+                      <a:ext uri="{53640926-AAD7-44D8-BBD7-CCE9431645EC}">
+                        <a14:shadowObscured xmlns:a14="http://schemas.microsoft.com/office/drawing/2010/main"/>
+                      </a:ext>
+                    </a:extLst>
+                  </pic:spPr>
+                </pic:pic>
+              </a:graphicData>
+            </a:graphic>
+          </wp:inline>
+        </w:drawing>
+      </w:r>
+      <w:r>
+        <w:t xml:space="preserve"> </w:t>
+      </w:r>
+    </w:p>
+    <w:p>
+      <w:r>
+        <w:br w:type="page"/>
+      </w:r>
+    </w:p>
+    <w:p>
+      <w:pPr>
+        <w:pStyle w:val="Body"/>
+      </w:pPr>
+      <w:r>
+        <w:lastRenderedPageBreak/>
+        <w:t>Finally</w:t>
+      </w:r>
+      <w:r>
+        <w:t>,</w:t>
+      </w:r>
+      <w:r>
+        <w:t xml:space="preserve"> I wrote </w:t>
+      </w:r>
+      <w:r>
+        <w:t>a page called ‘login.html’, which has the tag</w:t>
+      </w:r>
+    </w:p>
+    <w:p>
+      <w:pPr>
+        <w:pStyle w:val="Body"/>
+      </w:pPr>
+      <w:r>
+        <w:t>{% extends "layout.html" %}</w:t>
+      </w:r>
+    </w:p>
+    <w:p>
+      <w:pPr>
+        <w:pStyle w:val="Body"/>
+      </w:pPr>
+      <w:r>
+        <w:t>As well as a set of ‘block body’ tags</w:t>
+      </w:r>
+      <w:r>
+        <w:t>, in-between which the html for home is written.</w:t>
+      </w:r>
+    </w:p>
+    <w:p>
+      <w:r>
+        <w:tab/>
+      </w:r>
+      <w:r>
+        <w:rPr>
+          <w:noProof/>
+        </w:rPr>
+        <w:drawing>
+          <wp:inline distT="0" distB="0" distL="0" distR="0" wp14:anchorId="13E2E53B" wp14:editId="4A89ACE3">
+            <wp:extent cx="3390900" cy="1160441"/>
+            <wp:effectExtent l="0" t="0" r="0" b="1905"/>
+            <wp:docPr id="22" name="Picture 22"/>
+            <wp:cNvGraphicFramePr>
+              <a:graphicFrameLocks xmlns:a="http://schemas.openxmlformats.org/drawingml/2006/main" noChangeAspect="1"/>
+            </wp:cNvGraphicFramePr>
+            <a:graphic xmlns:a="http://schemas.openxmlformats.org/drawingml/2006/main">
+              <a:graphicData uri="http://schemas.openxmlformats.org/drawingml/2006/picture">
+                <pic:pic xmlns:pic="http://schemas.openxmlformats.org/drawingml/2006/picture">
+                  <pic:nvPicPr>
+                    <pic:cNvPr id="1" name=""/>
+                    <pic:cNvPicPr/>
+                  </pic:nvPicPr>
+                  <pic:blipFill rotWithShape="1">
+                    <a:blip r:embed="rId31"/>
+                    <a:srcRect l="18945" t="12414" r="43664" b="64828"/>
+                    <a:stretch/>
+                  </pic:blipFill>
+                  <pic:spPr bwMode="auto">
+                    <a:xfrm>
+                      <a:off x="0" y="0"/>
+                      <a:ext cx="3408022" cy="1166300"/>
+                    </a:xfrm>
+                    <a:prstGeom prst="rect">
+                      <a:avLst/>
+                    </a:prstGeom>
+                    <a:ln>
+                      <a:noFill/>
+                    </a:ln>
+                    <a:extLst>
+                      <a:ext uri="{53640926-AAD7-44D8-BBD7-CCE9431645EC}">
+                        <a14:shadowObscured xmlns:a14="http://schemas.microsoft.com/office/drawing/2010/main"/>
+                      </a:ext>
+                    </a:extLst>
+                  </pic:spPr>
+                </pic:pic>
+              </a:graphicData>
+            </a:graphic>
+          </wp:inline>
+        </w:drawing>
+      </w:r>
+    </w:p>
+    <w:p>
+      <w:pPr>
+        <w:pStyle w:val="Body"/>
+      </w:pPr>
+      <w:r>
+        <w:t xml:space="preserve">To make sure that the code is correct I ran the python script and navigated to the URL </w:t>
+      </w:r>
+      <w:r>
+        <w:t>‘localhost:5000’. It produced the following response, proving that the code was correct.</w:t>
+      </w:r>
+    </w:p>
+    <w:p>
+      <w:r>
+        <w:tab/>
+      </w:r>
+      <w:r>
+        <w:rPr>
+          <w:noProof/>
+        </w:rPr>
+        <w:drawing>
+          <wp:inline distT="0" distB="0" distL="0" distR="0" wp14:anchorId="4B749D86" wp14:editId="7FB82BB6">
+            <wp:extent cx="4191000" cy="2667000"/>
+            <wp:effectExtent l="19050" t="19050" r="19050" b="19050"/>
+            <wp:docPr id="23" name="Picture 23"/>
+            <wp:cNvGraphicFramePr>
+              <a:graphicFrameLocks xmlns:a="http://schemas.openxmlformats.org/drawingml/2006/main" noChangeAspect="1"/>
+            </wp:cNvGraphicFramePr>
+            <a:graphic xmlns:a="http://schemas.openxmlformats.org/drawingml/2006/main">
+              <a:graphicData uri="http://schemas.openxmlformats.org/drawingml/2006/picture">
+                <pic:pic xmlns:pic="http://schemas.openxmlformats.org/drawingml/2006/picture">
+                  <pic:nvPicPr>
+                    <pic:cNvPr id="1" name=""/>
+                    <pic:cNvPicPr/>
+                  </pic:nvPicPr>
+                  <pic:blipFill rotWithShape="1">
+                    <a:blip r:embed="rId32"/>
+                    <a:srcRect r="26878" b="17242"/>
+                    <a:stretch/>
+                  </pic:blipFill>
+                  <pic:spPr bwMode="auto">
+                    <a:xfrm>
+                      <a:off x="0" y="0"/>
+                      <a:ext cx="4191000" cy="2667000"/>
+                    </a:xfrm>
+                    <a:prstGeom prst="rect">
+                      <a:avLst/>
+                    </a:prstGeom>
+                    <a:ln>
+                      <a:solidFill>
+                        <a:srgbClr val="FF0000"/>
+                      </a:solidFill>
+                    </a:ln>
+                    <a:extLst>
+                      <a:ext uri="{53640926-AAD7-44D8-BBD7-CCE9431645EC}">
+                        <a14:shadowObscured xmlns:a14="http://schemas.microsoft.com/office/drawing/2010/main"/>
+                      </a:ext>
+                    </a:extLst>
+                  </pic:spPr>
+                </pic:pic>
+              </a:graphicData>
+            </a:graphic>
+          </wp:inline>
+        </w:drawing>
+      </w:r>
+    </w:p>
+    <w:p/>
+    <w:p>
+      <w:pPr>
+        <w:pStyle w:val="Heading2"/>
+      </w:pPr>
+      <w:r>
+        <w:t>Step 4) adding login functionality</w:t>
+      </w:r>
+    </w:p>
+    <w:p>
+      <w:pPr>
+        <w:pStyle w:val="Body"/>
+      </w:pPr>
       <w:bookmarkStart w:id="14" w:name="_GoBack"/>
       <w:bookmarkEnd w:id="14"/>
     </w:p>
     <w:sectPr>
-      <w:headerReference w:type="first" r:id="rId19"/>
+      <w:headerReference w:type="first" r:id="rId33"/>
       <w:pgSz w:w="11906" w:h="16838"/>
       <w:pgMar w:top="1440" w:right="1440" w:bottom="1440" w:left="1440" w:header="708" w:footer="708" w:gutter="0"/>
       <w:cols w:space="708"/>
@@ -9752,7 +10612,7 @@
 </file>
 
 <file path=customXml/itemProps1.xml><?xml version="1.0" encoding="utf-8"?>
-<ds:datastoreItem xmlns:ds="http://schemas.openxmlformats.org/officeDocument/2006/customXml" ds:itemID="{202BBBE7-AE64-494A-96F7-1622A775CE06}">
+<ds:datastoreItem xmlns:ds="http://schemas.openxmlformats.org/officeDocument/2006/customXml" ds:itemID="{9419960A-E69E-4066-95FF-0D800ED8A27F}">
   <ds:schemaRefs>
     <ds:schemaRef ds:uri="http://schemas.openxmlformats.org/officeDocument/2006/bibliography"/>
   </ds:schemaRefs>

</xml_diff>

<commit_message>
Step 4) Field clearance
</commit_message>
<xml_diff>
--- a/Yr13 Project/Write Up.docx
+++ b/Yr13 Project/Write Up.docx
@@ -2088,11 +2088,7 @@
         <w:pStyle w:val="Body"/>
       </w:pPr>
       <w:r>
-        <w:t xml:space="preserve">Due to my lack of time and skill as a programmer there will be several limitations to the final product. Firstly, as it will not be able to display the information from the database graphically as I do not know how to use JavaScript or PHP. Secondly, there will be no way for the lifeguards to update the database. Thirdly, I probably won’t be able to integrate any form of direct messaging into the web app. Finally, due to my </w:t>
-      </w:r>
-      <w:r>
-        <w:lastRenderedPageBreak/>
-        <w:t xml:space="preserve">lack of skills as a designer the end product will be useable (hopefully) but I doubt it will look in any way nice. </w:t>
+        <w:t xml:space="preserve">Due to my lack of time and skill as a programmer there will be several limitations to the final product. Firstly, as it will not be able to display the information from the database graphically as I do not know how to use JavaScript or PHP. Secondly, there will be no way for the lifeguards to update the database. Thirdly, I probably won’t be able to integrate any form of direct messaging into the web app. Finally, due to my lack of skills as a designer the end product will be useable (hopefully) but I doubt it will look in any way nice. </w:t>
       </w:r>
     </w:p>
     <w:p/>
@@ -4906,7 +4902,6 @@
     <w:p>
       <w:pPr>
         <w:pStyle w:val="Body"/>
-        <w:ind w:left="0"/>
       </w:pPr>
     </w:p>
     <w:p>
@@ -6462,21 +6457,1617 @@
     <w:p/>
     <w:p>
       <w:pPr>
+        <w:pStyle w:val="Heading3"/>
+      </w:pPr>
+      <w:r>
+        <w:t xml:space="preserve">Step </w:t>
+      </w:r>
+      <w:r>
+        <w:t>3</w:t>
+      </w:r>
+      <w:r>
+        <w:t xml:space="preserve"> test table:</w:t>
+      </w:r>
+    </w:p>
+    <w:p>
+      <w:r>
+        <w:tab/>
+      </w:r>
+    </w:p>
+    <w:tbl>
+      <w:tblPr>
+        <w:tblStyle w:val="TableGrid"/>
+        <w:tblW w:w="9016" w:type="dxa"/>
+        <w:tblLook w:val="04A0" w:firstRow="1" w:lastRow="0" w:firstColumn="1" w:lastColumn="0" w:noHBand="0" w:noVBand="1"/>
+      </w:tblPr>
+      <w:tblGrid>
+        <w:gridCol w:w="3005"/>
+        <w:gridCol w:w="3005"/>
+        <w:gridCol w:w="3006"/>
+      </w:tblGrid>
+      <w:tr>
+        <w:tc>
+          <w:tcPr>
+            <w:tcW w:w="3005" w:type="dxa"/>
+          </w:tcPr>
+          <w:p>
+            <w:pPr>
+              <w:pStyle w:val="Body"/>
+              <w:rPr>
+                <w:sz w:val="28"/>
+                <w:szCs w:val="28"/>
+              </w:rPr>
+            </w:pPr>
+            <w:r>
+              <w:rPr>
+                <w:sz w:val="28"/>
+                <w:szCs w:val="28"/>
+              </w:rPr>
+              <w:t>Test scenario</w:t>
+            </w:r>
+          </w:p>
+        </w:tc>
+        <w:tc>
+          <w:tcPr>
+            <w:tcW w:w="3005" w:type="dxa"/>
+          </w:tcPr>
+          <w:p>
+            <w:pPr>
+              <w:pStyle w:val="Body"/>
+              <w:rPr>
+                <w:sz w:val="28"/>
+                <w:szCs w:val="28"/>
+              </w:rPr>
+            </w:pPr>
+            <w:r>
+              <w:rPr>
+                <w:sz w:val="28"/>
+                <w:szCs w:val="28"/>
+              </w:rPr>
+              <w:t>Expected response</w:t>
+            </w:r>
+          </w:p>
+        </w:tc>
+        <w:tc>
+          <w:tcPr>
+            <w:tcW w:w="3006" w:type="dxa"/>
+          </w:tcPr>
+          <w:p>
+            <w:pPr>
+              <w:pStyle w:val="Body"/>
+              <w:rPr>
+                <w:sz w:val="28"/>
+                <w:szCs w:val="28"/>
+              </w:rPr>
+            </w:pPr>
+            <w:r>
+              <w:rPr>
+                <w:sz w:val="28"/>
+                <w:szCs w:val="28"/>
+              </w:rPr>
+              <w:t>Actual response</w:t>
+            </w:r>
+          </w:p>
+        </w:tc>
+      </w:tr>
+      <w:tr>
+        <w:tc>
+          <w:tcPr>
+            <w:tcW w:w="3005" w:type="dxa"/>
+            <w:shd w:val="clear" w:color="auto" w:fill="A1E7A1"/>
+          </w:tcPr>
+          <w:p>
+            <w:pPr>
+              <w:pStyle w:val="Body"/>
+            </w:pPr>
+            <w:r>
+              <w:t>I navigated to ‘localhost:5000’</w:t>
+            </w:r>
+          </w:p>
+        </w:tc>
+        <w:tc>
+          <w:tcPr>
+            <w:tcW w:w="3005" w:type="dxa"/>
+            <w:shd w:val="clear" w:color="auto" w:fill="A1E7A1"/>
+          </w:tcPr>
+          <w:p>
+            <w:pPr>
+              <w:pStyle w:val="Body"/>
+            </w:pPr>
+            <w:r>
+              <w:t>I see ‘Hi’ in bold</w:t>
+            </w:r>
+          </w:p>
+        </w:tc>
+        <w:tc>
+          <w:tcPr>
+            <w:tcW w:w="3006" w:type="dxa"/>
+            <w:shd w:val="clear" w:color="auto" w:fill="A1E7A1"/>
+          </w:tcPr>
+          <w:p>
+            <w:pPr>
+              <w:pStyle w:val="Body"/>
+            </w:pPr>
+            <w:r>
+              <w:t>I saw ‘Hi’ in bold</w:t>
+            </w:r>
+          </w:p>
+        </w:tc>
+      </w:tr>
+    </w:tbl>
+    <w:p/>
+    <w:p>
+      <w:pPr>
+        <w:rPr>
+          <w:b/>
+        </w:rPr>
+      </w:pPr>
+    </w:p>
+    <w:p>
+      <w:pPr>
+        <w:rPr>
+          <w:rFonts w:asciiTheme="majorHAnsi" w:eastAsiaTheme="majorEastAsia" w:hAnsiTheme="majorHAnsi" w:cstheme="majorBidi"/>
+          <w:color w:val="2F5496" w:themeColor="accent1" w:themeShade="BF"/>
+          <w:sz w:val="28"/>
+          <w:szCs w:val="26"/>
+        </w:rPr>
+      </w:pPr>
+      <w:r>
+        <w:br w:type="page"/>
+      </w:r>
+    </w:p>
+    <w:p>
+      <w:pPr>
         <w:pStyle w:val="Heading2"/>
       </w:pPr>
       <w:r>
+        <w:lastRenderedPageBreak/>
         <w:t>Step 4) adding login functionality</w:t>
       </w:r>
     </w:p>
+    <w:p/>
     <w:p>
       <w:pPr>
         <w:pStyle w:val="Body"/>
       </w:pPr>
-      <w:bookmarkStart w:id="14" w:name="_GoBack"/>
-      <w:bookmarkEnd w:id="14"/>
-    </w:p>
+      <w:r>
+        <w:t>In order to add log</w:t>
+      </w:r>
+      <w:r>
+        <w:t xml:space="preserve">in functionality I first imported the </w:t>
+      </w:r>
+      <w:r>
+        <w:t>‘wtforms’, ‘passlib.hash’ and ‘flask_mysqldb’ libraries. Next</w:t>
+      </w:r>
+      <w:r>
+        <w:t>,</w:t>
+      </w:r>
+      <w:r>
+        <w:t xml:space="preserve"> I</w:t>
+      </w:r>
+      <w:r>
+        <w:t xml:space="preserve"> passed the variable app into the function ‘MySQL’ and set the returned value </w:t>
+      </w:r>
+      <w:r>
+        <w:t>to the variable ‘mysql’. Next, I configured the sql connection variables so that the app connects to my MySQL database. I then set the secret key.</w:t>
+      </w:r>
+    </w:p>
+    <w:p>
+      <w:pPr>
+        <w:pStyle w:val="Body"/>
+      </w:pPr>
+      <w:r>
+        <w:rPr>
+          <w:noProof/>
+        </w:rPr>
+        <w:drawing>
+          <wp:inline distT="0" distB="0" distL="0" distR="0" wp14:anchorId="73D5617C" wp14:editId="7443206E">
+            <wp:extent cx="4257675" cy="3866345"/>
+            <wp:effectExtent l="0" t="0" r="0" b="1270"/>
+            <wp:docPr id="24" name="Picture 24"/>
+            <wp:cNvGraphicFramePr>
+              <a:graphicFrameLocks xmlns:a="http://schemas.openxmlformats.org/drawingml/2006/main" noChangeAspect="1"/>
+            </wp:cNvGraphicFramePr>
+            <a:graphic xmlns:a="http://schemas.openxmlformats.org/drawingml/2006/main">
+              <a:graphicData uri="http://schemas.openxmlformats.org/drawingml/2006/picture">
+                <pic:pic xmlns:pic="http://schemas.openxmlformats.org/drawingml/2006/picture">
+                  <pic:nvPicPr>
+                    <pic:cNvPr id="1" name=""/>
+                    <pic:cNvPicPr/>
+                  </pic:nvPicPr>
+                  <pic:blipFill rotWithShape="1">
+                    <a:blip r:embed="rId33"/>
+                    <a:srcRect l="21106" t="17439" r="33691" b="9557"/>
+                    <a:stretch/>
+                  </pic:blipFill>
+                  <pic:spPr bwMode="auto">
+                    <a:xfrm>
+                      <a:off x="0" y="0"/>
+                      <a:ext cx="4264846" cy="3872857"/>
+                    </a:xfrm>
+                    <a:prstGeom prst="rect">
+                      <a:avLst/>
+                    </a:prstGeom>
+                    <a:ln>
+                      <a:noFill/>
+                    </a:ln>
+                    <a:extLst>
+                      <a:ext uri="{53640926-AAD7-44D8-BBD7-CCE9431645EC}">
+                        <a14:shadowObscured xmlns:a14="http://schemas.microsoft.com/office/drawing/2010/main"/>
+                      </a:ext>
+                    </a:extLst>
+                  </pic:spPr>
+                </pic:pic>
+              </a:graphicData>
+            </a:graphic>
+          </wp:inline>
+        </w:drawing>
+      </w:r>
+    </w:p>
+    <w:p>
+      <w:pPr>
+        <w:pStyle w:val="Body"/>
+      </w:pPr>
+      <w:r>
+        <w:t xml:space="preserve">Next, I edited the function for login and created the form </w:t>
+      </w:r>
+      <w:r>
+        <w:t>‘Form’ which will take data from the inputs from the HTML and use them as values</w:t>
+      </w:r>
+      <w:r>
+        <w:t xml:space="preserve">. </w:t>
+      </w:r>
+      <w:r>
+        <w:t xml:space="preserve">When the button for login is pressed, </w:t>
+      </w:r>
+      <w:r>
+        <w:t>login</w:t>
+      </w:r>
+      <w:r>
+        <w:t xml:space="preserve"> is used</w:t>
+      </w:r>
+      <w:r>
+        <w:t xml:space="preserve"> to select a row in the table ‘trunk_user_data’ and compared the value stored in the password column to a hash of the password input. If they are both hashes of the same </w:t>
+      </w:r>
+      <w:r>
+        <w:t>value the function returns the URL for profile, if not it redirects you back to the login page. Later I will add form validation and error handling. Finally, I created an app route for the suffix ‘/profile’ which will render the template ‘profile.html’ when the code is run.</w:t>
+      </w:r>
+    </w:p>
+    <w:p>
+      <w:pPr>
+        <w:pStyle w:val="Body"/>
+      </w:pPr>
+      <w:r>
+        <w:lastRenderedPageBreak/>
+        <w:tab/>
+      </w:r>
+      <w:r>
+        <w:rPr>
+          <w:noProof/>
+        </w:rPr>
+        <w:drawing>
+          <wp:inline distT="0" distB="0" distL="0" distR="0" wp14:anchorId="266B19B7" wp14:editId="3BE07F4C">
+            <wp:extent cx="4819650" cy="3253567"/>
+            <wp:effectExtent l="0" t="0" r="0" b="4445"/>
+            <wp:docPr id="25" name="Picture 25"/>
+            <wp:cNvGraphicFramePr>
+              <a:graphicFrameLocks xmlns:a="http://schemas.openxmlformats.org/drawingml/2006/main" noChangeAspect="1"/>
+            </wp:cNvGraphicFramePr>
+            <a:graphic xmlns:a="http://schemas.openxmlformats.org/drawingml/2006/main">
+              <a:graphicData uri="http://schemas.openxmlformats.org/drawingml/2006/picture">
+                <pic:pic xmlns:pic="http://schemas.openxmlformats.org/drawingml/2006/picture">
+                  <pic:nvPicPr>
+                    <pic:cNvPr id="1" name=""/>
+                    <pic:cNvPicPr/>
+                  </pic:nvPicPr>
+                  <pic:blipFill rotWithShape="1">
+                    <a:blip r:embed="rId34"/>
+                    <a:srcRect l="21106" t="10936" r="12918" b="9852"/>
+                    <a:stretch/>
+                  </pic:blipFill>
+                  <pic:spPr bwMode="auto">
+                    <a:xfrm>
+                      <a:off x="0" y="0"/>
+                      <a:ext cx="4828910" cy="3259818"/>
+                    </a:xfrm>
+                    <a:prstGeom prst="rect">
+                      <a:avLst/>
+                    </a:prstGeom>
+                    <a:ln>
+                      <a:noFill/>
+                    </a:ln>
+                    <a:extLst>
+                      <a:ext uri="{53640926-AAD7-44D8-BBD7-CCE9431645EC}">
+                        <a14:shadowObscured xmlns:a14="http://schemas.microsoft.com/office/drawing/2010/main"/>
+                      </a:ext>
+                    </a:extLst>
+                  </pic:spPr>
+                </pic:pic>
+              </a:graphicData>
+            </a:graphic>
+          </wp:inline>
+        </w:drawing>
+      </w:r>
+    </w:p>
+    <w:p>
+      <w:pPr>
+        <w:pStyle w:val="Body"/>
+      </w:pPr>
+      <w:r>
+        <w:t>Next</w:t>
+      </w:r>
+      <w:r>
+        <w:t>,</w:t>
+      </w:r>
+      <w:r>
+        <w:t xml:space="preserve"> I added to ‘login.html’, adding a heading, </w:t>
+      </w:r>
+      <w:r>
+        <w:t>two text inputs that have placeholders in them to aid usability, a</w:t>
+      </w:r>
+      <w:r>
+        <w:t>n</w:t>
+      </w:r>
+      <w:r>
+        <w:t xml:space="preserve">d a button that when pressed submits the form. </w:t>
+      </w:r>
+    </w:p>
+    <w:p>
+      <w:pPr>
+        <w:pStyle w:val="Body"/>
+      </w:pPr>
+      <w:r>
+        <w:rPr>
+          <w:noProof/>
+        </w:rPr>
+        <w:drawing>
+          <wp:inline distT="0" distB="0" distL="0" distR="0" wp14:anchorId="36CF3D4A" wp14:editId="6886876D">
+            <wp:extent cx="4943475" cy="3484745"/>
+            <wp:effectExtent l="0" t="0" r="0" b="1905"/>
+            <wp:docPr id="26" name="Picture 26"/>
+            <wp:cNvGraphicFramePr>
+              <a:graphicFrameLocks xmlns:a="http://schemas.openxmlformats.org/drawingml/2006/main" noChangeAspect="1"/>
+            </wp:cNvGraphicFramePr>
+            <a:graphic xmlns:a="http://schemas.openxmlformats.org/drawingml/2006/main">
+              <a:graphicData uri="http://schemas.openxmlformats.org/drawingml/2006/picture">
+                <pic:pic xmlns:pic="http://schemas.openxmlformats.org/drawingml/2006/picture">
+                  <pic:nvPicPr>
+                    <pic:cNvPr id="1" name=""/>
+                    <pic:cNvPicPr/>
+                  </pic:nvPicPr>
+                  <pic:blipFill rotWithShape="1">
+                    <a:blip r:embed="rId35"/>
+                    <a:srcRect l="21770" t="11527" r="17406" b="12217"/>
+                    <a:stretch/>
+                  </pic:blipFill>
+                  <pic:spPr bwMode="auto">
+                    <a:xfrm>
+                      <a:off x="0" y="0"/>
+                      <a:ext cx="4968853" cy="3502635"/>
+                    </a:xfrm>
+                    <a:prstGeom prst="rect">
+                      <a:avLst/>
+                    </a:prstGeom>
+                    <a:ln>
+                      <a:noFill/>
+                    </a:ln>
+                    <a:extLst>
+                      <a:ext uri="{53640926-AAD7-44D8-BBD7-CCE9431645EC}">
+                        <a14:shadowObscured xmlns:a14="http://schemas.microsoft.com/office/drawing/2010/main"/>
+                      </a:ext>
+                    </a:extLst>
+                  </pic:spPr>
+                </pic:pic>
+              </a:graphicData>
+            </a:graphic>
+          </wp:inline>
+        </w:drawing>
+      </w:r>
+    </w:p>
+    <w:p>
+      <w:pPr>
+        <w:pStyle w:val="Body"/>
+      </w:pPr>
+      <w:r>
+        <w:br w:type="page"/>
+      </w:r>
+    </w:p>
+    <w:p>
+      <w:pPr>
+        <w:pStyle w:val="Body"/>
+      </w:pPr>
+      <w:r>
+        <w:lastRenderedPageBreak/>
+        <w:t>Finally, I</w:t>
+      </w:r>
+      <w:r>
+        <w:t xml:space="preserve"> made a file called ‘profile.css’ and pretty much just copied what used to be in ‘login.html’ into it</w:t>
+      </w:r>
+      <w:r>
+        <w:t xml:space="preserve"> so that I could test if the additions were working.</w:t>
+      </w:r>
+    </w:p>
+    <w:p>
+      <w:pPr>
+        <w:pStyle w:val="Body"/>
+      </w:pPr>
+      <w:r>
+        <w:tab/>
+      </w:r>
+      <w:r>
+        <w:rPr>
+          <w:noProof/>
+        </w:rPr>
+        <w:drawing>
+          <wp:inline distT="0" distB="0" distL="0" distR="0" wp14:anchorId="6DD01786" wp14:editId="5CA8CBFF">
+            <wp:extent cx="4930455" cy="1009650"/>
+            <wp:effectExtent l="0" t="0" r="3810" b="0"/>
+            <wp:docPr id="27" name="Picture 27"/>
+            <wp:cNvGraphicFramePr>
+              <a:graphicFrameLocks xmlns:a="http://schemas.openxmlformats.org/drawingml/2006/main" noChangeAspect="1"/>
+            </wp:cNvGraphicFramePr>
+            <a:graphic xmlns:a="http://schemas.openxmlformats.org/drawingml/2006/main">
+              <a:graphicData uri="http://schemas.openxmlformats.org/drawingml/2006/picture">
+                <pic:pic xmlns:pic="http://schemas.openxmlformats.org/drawingml/2006/picture">
+                  <pic:nvPicPr>
+                    <pic:cNvPr id="1" name=""/>
+                    <pic:cNvPicPr/>
+                  </pic:nvPicPr>
+                  <pic:blipFill rotWithShape="1">
+                    <a:blip r:embed="rId36"/>
+                    <a:srcRect l="20275" t="12414" r="31033" b="69852"/>
+                    <a:stretch/>
+                  </pic:blipFill>
+                  <pic:spPr bwMode="auto">
+                    <a:xfrm>
+                      <a:off x="0" y="0"/>
+                      <a:ext cx="5061984" cy="1036584"/>
+                    </a:xfrm>
+                    <a:prstGeom prst="rect">
+                      <a:avLst/>
+                    </a:prstGeom>
+                    <a:ln>
+                      <a:noFill/>
+                    </a:ln>
+                    <a:extLst>
+                      <a:ext uri="{53640926-AAD7-44D8-BBD7-CCE9431645EC}">
+                        <a14:shadowObscured xmlns:a14="http://schemas.microsoft.com/office/drawing/2010/main"/>
+                      </a:ext>
+                    </a:extLst>
+                  </pic:spPr>
+                </pic:pic>
+              </a:graphicData>
+            </a:graphic>
+          </wp:inline>
+        </w:drawing>
+      </w:r>
+    </w:p>
+    <w:p>
+      <w:pPr>
+        <w:pStyle w:val="Body"/>
+      </w:pPr>
+      <w:r>
+        <w:t>Then ran the program and tested the site</w:t>
+      </w:r>
+    </w:p>
+    <w:p>
+      <w:pPr>
+        <w:pStyle w:val="Body"/>
+      </w:pPr>
+      <w:r>
+        <w:t>Login.html:</w:t>
+      </w:r>
+    </w:p>
+    <w:p>
+      <w:r>
+        <w:tab/>
+      </w:r>
+      <w:r>
+        <w:rPr>
+          <w:noProof/>
+        </w:rPr>
+        <w:drawing>
+          <wp:inline distT="0" distB="0" distL="0" distR="0" wp14:anchorId="3DB00CEC" wp14:editId="26B91E3D">
+            <wp:extent cx="5067300" cy="2743200"/>
+            <wp:effectExtent l="19050" t="19050" r="19050" b="19050"/>
+            <wp:docPr id="28" name="Picture 28"/>
+            <wp:cNvGraphicFramePr>
+              <a:graphicFrameLocks xmlns:a="http://schemas.openxmlformats.org/drawingml/2006/main" noChangeAspect="1"/>
+            </wp:cNvGraphicFramePr>
+            <a:graphic xmlns:a="http://schemas.openxmlformats.org/drawingml/2006/main">
+              <a:graphicData uri="http://schemas.openxmlformats.org/drawingml/2006/picture">
+                <pic:pic xmlns:pic="http://schemas.openxmlformats.org/drawingml/2006/picture">
+                  <pic:nvPicPr>
+                    <pic:cNvPr id="1" name=""/>
+                    <pic:cNvPicPr/>
+                  </pic:nvPicPr>
+                  <pic:blipFill rotWithShape="1">
+                    <a:blip r:embed="rId37"/>
+                    <a:srcRect r="11589" b="14877"/>
+                    <a:stretch/>
+                  </pic:blipFill>
+                  <pic:spPr bwMode="auto">
+                    <a:xfrm>
+                      <a:off x="0" y="0"/>
+                      <a:ext cx="5067300" cy="2743200"/>
+                    </a:xfrm>
+                    <a:prstGeom prst="rect">
+                      <a:avLst/>
+                    </a:prstGeom>
+                    <a:ln>
+                      <a:solidFill>
+                        <a:srgbClr val="FF0000"/>
+                      </a:solidFill>
+                    </a:ln>
+                    <a:extLst>
+                      <a:ext uri="{53640926-AAD7-44D8-BBD7-CCE9431645EC}">
+                        <a14:shadowObscured xmlns:a14="http://schemas.microsoft.com/office/drawing/2010/main"/>
+                      </a:ext>
+                    </a:extLst>
+                  </pic:spPr>
+                </pic:pic>
+              </a:graphicData>
+            </a:graphic>
+          </wp:inline>
+        </w:drawing>
+      </w:r>
+    </w:p>
+    <w:p>
+      <w:pPr>
+        <w:pStyle w:val="Body"/>
+      </w:pPr>
+      <w:r>
+        <w:t>Profile.html:</w:t>
+      </w:r>
+    </w:p>
+    <w:p>
+      <w:r>
+        <w:tab/>
+      </w:r>
+      <w:r>
+        <w:rPr>
+          <w:noProof/>
+        </w:rPr>
+        <w:drawing>
+          <wp:inline distT="0" distB="0" distL="0" distR="0" wp14:anchorId="43DB5224" wp14:editId="7DCD3691">
+            <wp:extent cx="5095875" cy="2971800"/>
+            <wp:effectExtent l="19050" t="19050" r="28575" b="19050"/>
+            <wp:docPr id="29" name="Picture 29"/>
+            <wp:cNvGraphicFramePr>
+              <a:graphicFrameLocks xmlns:a="http://schemas.openxmlformats.org/drawingml/2006/main" noChangeAspect="1"/>
+            </wp:cNvGraphicFramePr>
+            <a:graphic xmlns:a="http://schemas.openxmlformats.org/drawingml/2006/main">
+              <a:graphicData uri="http://schemas.openxmlformats.org/drawingml/2006/picture">
+                <pic:pic xmlns:pic="http://schemas.openxmlformats.org/drawingml/2006/picture">
+                  <pic:nvPicPr>
+                    <pic:cNvPr id="1" name=""/>
+                    <pic:cNvPicPr/>
+                  </pic:nvPicPr>
+                  <pic:blipFill rotWithShape="1">
+                    <a:blip r:embed="rId38"/>
+                    <a:srcRect r="11091" b="7783"/>
+                    <a:stretch/>
+                  </pic:blipFill>
+                  <pic:spPr bwMode="auto">
+                    <a:xfrm>
+                      <a:off x="0" y="0"/>
+                      <a:ext cx="5095875" cy="2971800"/>
+                    </a:xfrm>
+                    <a:prstGeom prst="rect">
+                      <a:avLst/>
+                    </a:prstGeom>
+                    <a:ln>
+                      <a:solidFill>
+                        <a:srgbClr val="FF0000"/>
+                      </a:solidFill>
+                    </a:ln>
+                    <a:extLst>
+                      <a:ext uri="{53640926-AAD7-44D8-BBD7-CCE9431645EC}">
+                        <a14:shadowObscured xmlns:a14="http://schemas.microsoft.com/office/drawing/2010/main"/>
+                      </a:ext>
+                    </a:extLst>
+                  </pic:spPr>
+                </pic:pic>
+              </a:graphicData>
+            </a:graphic>
+          </wp:inline>
+        </w:drawing>
+      </w:r>
+    </w:p>
+    <w:p>
+      <w:pPr>
+        <w:pStyle w:val="Heading3"/>
+      </w:pPr>
+      <w:r>
+        <w:lastRenderedPageBreak/>
+        <w:t xml:space="preserve">Step </w:t>
+      </w:r>
+      <w:r>
+        <w:t>4</w:t>
+      </w:r>
+      <w:r>
+        <w:t xml:space="preserve"> </w:t>
+      </w:r>
+      <w:r>
+        <w:t>test table:</w:t>
+      </w:r>
+    </w:p>
+    <w:p/>
+    <w:tbl>
+      <w:tblPr>
+        <w:tblStyle w:val="TableGrid"/>
+        <w:tblW w:w="9016" w:type="dxa"/>
+        <w:tblLook w:val="04A0" w:firstRow="1" w:lastRow="0" w:firstColumn="1" w:lastColumn="0" w:noHBand="0" w:noVBand="1"/>
+      </w:tblPr>
+      <w:tblGrid>
+        <w:gridCol w:w="3005"/>
+        <w:gridCol w:w="3005"/>
+        <w:gridCol w:w="3006"/>
+      </w:tblGrid>
+      <w:tr>
+        <w:tc>
+          <w:tcPr>
+            <w:tcW w:w="3005" w:type="dxa"/>
+          </w:tcPr>
+          <w:p>
+            <w:pPr>
+              <w:pStyle w:val="Body"/>
+              <w:rPr>
+                <w:sz w:val="28"/>
+                <w:szCs w:val="28"/>
+              </w:rPr>
+            </w:pPr>
+            <w:r>
+              <w:rPr>
+                <w:sz w:val="28"/>
+                <w:szCs w:val="28"/>
+              </w:rPr>
+              <w:t>Test scenario</w:t>
+            </w:r>
+          </w:p>
+        </w:tc>
+        <w:tc>
+          <w:tcPr>
+            <w:tcW w:w="3005" w:type="dxa"/>
+          </w:tcPr>
+          <w:p>
+            <w:pPr>
+              <w:pStyle w:val="Body"/>
+              <w:rPr>
+                <w:sz w:val="28"/>
+                <w:szCs w:val="28"/>
+              </w:rPr>
+            </w:pPr>
+            <w:r>
+              <w:rPr>
+                <w:sz w:val="28"/>
+                <w:szCs w:val="28"/>
+              </w:rPr>
+              <w:t>Expected response</w:t>
+            </w:r>
+          </w:p>
+        </w:tc>
+        <w:tc>
+          <w:tcPr>
+            <w:tcW w:w="3006" w:type="dxa"/>
+          </w:tcPr>
+          <w:p>
+            <w:pPr>
+              <w:pStyle w:val="Body"/>
+              <w:rPr>
+                <w:sz w:val="28"/>
+                <w:szCs w:val="28"/>
+              </w:rPr>
+            </w:pPr>
+            <w:r>
+              <w:rPr>
+                <w:sz w:val="28"/>
+                <w:szCs w:val="28"/>
+              </w:rPr>
+              <w:t>Actual response</w:t>
+            </w:r>
+          </w:p>
+        </w:tc>
+      </w:tr>
+      <w:tr>
+        <w:tc>
+          <w:tcPr>
+            <w:tcW w:w="3005" w:type="dxa"/>
+            <w:shd w:val="clear" w:color="auto" w:fill="A1E7A1"/>
+          </w:tcPr>
+          <w:p>
+            <w:pPr>
+              <w:pStyle w:val="Body"/>
+            </w:pPr>
+            <w:r>
+              <w:t>I navigated to ‘localhost:5000’</w:t>
+            </w:r>
+          </w:p>
+        </w:tc>
+        <w:tc>
+          <w:tcPr>
+            <w:tcW w:w="3005" w:type="dxa"/>
+            <w:shd w:val="clear" w:color="auto" w:fill="A1E7A1"/>
+          </w:tcPr>
+          <w:p>
+            <w:pPr>
+              <w:pStyle w:val="Body"/>
+            </w:pPr>
+            <w:r>
+              <w:t xml:space="preserve"> See login page</w:t>
+            </w:r>
+          </w:p>
+        </w:tc>
+        <w:tc>
+          <w:tcPr>
+            <w:tcW w:w="3006" w:type="dxa"/>
+            <w:shd w:val="clear" w:color="auto" w:fill="A1E7A1"/>
+          </w:tcPr>
+          <w:p>
+            <w:pPr>
+              <w:pStyle w:val="Body"/>
+            </w:pPr>
+            <w:r>
+              <w:t xml:space="preserve">I saw </w:t>
+            </w:r>
+            <w:r>
+              <w:t>login page</w:t>
+            </w:r>
+          </w:p>
+        </w:tc>
+      </w:tr>
+      <w:tr>
+        <w:tc>
+          <w:tcPr>
+            <w:tcW w:w="3005" w:type="dxa"/>
+            <w:shd w:val="clear" w:color="auto" w:fill="A1E7A1"/>
+          </w:tcPr>
+          <w:p>
+            <w:pPr>
+              <w:pStyle w:val="Body"/>
+              <w:rPr>
+                <w:rFonts w:asciiTheme="majorHAnsi" w:hAnsiTheme="majorHAnsi" w:cstheme="majorHAnsi"/>
+              </w:rPr>
+            </w:pPr>
+            <w:r>
+              <w:rPr>
+                <w:rFonts w:cstheme="majorHAnsi"/>
+              </w:rPr>
+              <w:t>I input correct values</w:t>
+            </w:r>
+          </w:p>
+        </w:tc>
+        <w:tc>
+          <w:tcPr>
+            <w:tcW w:w="3005" w:type="dxa"/>
+            <w:shd w:val="clear" w:color="auto" w:fill="A1E7A1"/>
+          </w:tcPr>
+          <w:p>
+            <w:pPr>
+              <w:pStyle w:val="Body"/>
+            </w:pPr>
+            <w:r>
+              <w:t>Loads profile page</w:t>
+            </w:r>
+          </w:p>
+        </w:tc>
+        <w:tc>
+          <w:tcPr>
+            <w:tcW w:w="3006" w:type="dxa"/>
+            <w:shd w:val="clear" w:color="auto" w:fill="A1E7A1"/>
+          </w:tcPr>
+          <w:p>
+            <w:pPr>
+              <w:pStyle w:val="Body"/>
+            </w:pPr>
+            <w:r>
+              <w:t>Loaded profile page</w:t>
+            </w:r>
+          </w:p>
+        </w:tc>
+      </w:tr>
+      <w:tr>
+        <w:tc>
+          <w:tcPr>
+            <w:tcW w:w="3005" w:type="dxa"/>
+            <w:shd w:val="clear" w:color="auto" w:fill="FFB3B3"/>
+          </w:tcPr>
+          <w:p>
+            <w:pPr>
+              <w:pStyle w:val="Body"/>
+              <w:rPr>
+                <w:rFonts w:cstheme="majorHAnsi"/>
+              </w:rPr>
+            </w:pPr>
+            <w:r>
+              <w:rPr>
+                <w:rFonts w:cstheme="majorHAnsi"/>
+              </w:rPr>
+              <w:t>I input wrong username</w:t>
+            </w:r>
+          </w:p>
+        </w:tc>
+        <w:tc>
+          <w:tcPr>
+            <w:tcW w:w="3005" w:type="dxa"/>
+            <w:shd w:val="clear" w:color="auto" w:fill="FFB3B3"/>
+          </w:tcPr>
+          <w:p>
+            <w:pPr>
+              <w:pStyle w:val="Body"/>
+            </w:pPr>
+            <w:r>
+              <w:t>Reloads login page</w:t>
+            </w:r>
+          </w:p>
+        </w:tc>
+        <w:tc>
+          <w:tcPr>
+            <w:tcW w:w="3006" w:type="dxa"/>
+            <w:shd w:val="clear" w:color="auto" w:fill="FFB3B3"/>
+          </w:tcPr>
+          <w:p>
+            <w:pPr>
+              <w:pStyle w:val="Body"/>
+            </w:pPr>
+            <w:r>
+              <w:t>ERROR nonetype not subscriptable</w:t>
+            </w:r>
+          </w:p>
+        </w:tc>
+      </w:tr>
+      <w:tr>
+        <w:tc>
+          <w:tcPr>
+            <w:tcW w:w="3005" w:type="dxa"/>
+            <w:shd w:val="clear" w:color="auto" w:fill="A1E7A1"/>
+          </w:tcPr>
+          <w:p>
+            <w:pPr>
+              <w:pStyle w:val="Body"/>
+              <w:rPr>
+                <w:rFonts w:cstheme="majorHAnsi"/>
+              </w:rPr>
+            </w:pPr>
+            <w:r>
+              <w:rPr>
+                <w:rFonts w:cstheme="majorHAnsi"/>
+              </w:rPr>
+              <w:t>I input wrong password</w:t>
+            </w:r>
+          </w:p>
+        </w:tc>
+        <w:tc>
+          <w:tcPr>
+            <w:tcW w:w="3005" w:type="dxa"/>
+            <w:shd w:val="clear" w:color="auto" w:fill="A1E7A1"/>
+          </w:tcPr>
+          <w:p>
+            <w:pPr>
+              <w:pStyle w:val="Body"/>
+            </w:pPr>
+            <w:r>
+              <w:t>Reloads login page</w:t>
+            </w:r>
+          </w:p>
+        </w:tc>
+        <w:tc>
+          <w:tcPr>
+            <w:tcW w:w="3006" w:type="dxa"/>
+            <w:shd w:val="clear" w:color="auto" w:fill="A1E7A1"/>
+          </w:tcPr>
+          <w:p>
+            <w:pPr>
+              <w:pStyle w:val="Body"/>
+            </w:pPr>
+            <w:r>
+              <w:t>Reloaded login page</w:t>
+            </w:r>
+          </w:p>
+        </w:tc>
+      </w:tr>
+    </w:tbl>
+    <w:p>
+      <w:pPr>
+        <w:pStyle w:val="NoSpacing"/>
+      </w:pPr>
+    </w:p>
+    <w:p>
+      <w:pPr>
+        <w:pStyle w:val="Body"/>
+      </w:pPr>
+      <w:r>
+        <w:t>The test was not a success, there was an error in the code.</w:t>
+      </w:r>
+    </w:p>
+    <w:p>
+      <w:pPr>
+        <w:pStyle w:val="NoSpacing"/>
+      </w:pPr>
+    </w:p>
+    <w:p>
+      <w:pPr>
+        <w:pStyle w:val="Heading3"/>
+      </w:pPr>
+      <w:r>
+        <w:t>Troubleshooting:</w:t>
+      </w:r>
+    </w:p>
+    <w:p/>
+    <w:p>
+      <w:r>
+        <w:tab/>
+      </w:r>
+      <w:r>
+        <w:rPr>
+          <w:noProof/>
+        </w:rPr>
+        <w:drawing>
+          <wp:inline distT="0" distB="0" distL="0" distR="0" wp14:anchorId="7AA6CA66" wp14:editId="11C98F84">
+            <wp:extent cx="3733800" cy="2530141"/>
+            <wp:effectExtent l="0" t="0" r="0" b="3810"/>
+            <wp:docPr id="30" name="Picture 30"/>
+            <wp:cNvGraphicFramePr>
+              <a:graphicFrameLocks xmlns:a="http://schemas.openxmlformats.org/drawingml/2006/main" noChangeAspect="1"/>
+            </wp:cNvGraphicFramePr>
+            <a:graphic xmlns:a="http://schemas.openxmlformats.org/drawingml/2006/main">
+              <a:graphicData uri="http://schemas.openxmlformats.org/drawingml/2006/picture">
+                <pic:pic xmlns:pic="http://schemas.openxmlformats.org/drawingml/2006/picture">
+                  <pic:nvPicPr>
+                    <pic:cNvPr id="1" name=""/>
+                    <pic:cNvPicPr/>
+                  </pic:nvPicPr>
+                  <pic:blipFill rotWithShape="1">
+                    <a:blip r:embed="rId39"/>
+                    <a:srcRect r="49479" b="39113"/>
+                    <a:stretch/>
+                  </pic:blipFill>
+                  <pic:spPr bwMode="auto">
+                    <a:xfrm>
+                      <a:off x="0" y="0"/>
+                      <a:ext cx="3745882" cy="2538328"/>
+                    </a:xfrm>
+                    <a:prstGeom prst="rect">
+                      <a:avLst/>
+                    </a:prstGeom>
+                    <a:ln>
+                      <a:noFill/>
+                    </a:ln>
+                    <a:extLst>
+                      <a:ext uri="{53640926-AAD7-44D8-BBD7-CCE9431645EC}">
+                        <a14:shadowObscured xmlns:a14="http://schemas.microsoft.com/office/drawing/2010/main"/>
+                      </a:ext>
+                    </a:extLst>
+                  </pic:spPr>
+                </pic:pic>
+              </a:graphicData>
+            </a:graphic>
+          </wp:inline>
+        </w:drawing>
+      </w:r>
+    </w:p>
+    <w:p>
+      <w:pPr>
+        <w:pStyle w:val="Body"/>
+      </w:pPr>
+      <w:r>
+        <w:t>I think the issue was that if there is no userName value</w:t>
+      </w:r>
+      <w:r>
+        <w:t xml:space="preserve"> that is the same as what is inputted, there is no row fetched so the program throws an error. </w:t>
+      </w:r>
+    </w:p>
+    <w:p>
+      <w:pPr>
+        <w:pStyle w:val="Body"/>
+      </w:pPr>
+      <w:r>
+        <w:t xml:space="preserve">To remedy this I will put a try statement before the </w:t>
+      </w:r>
+      <w:r>
+        <w:t>database query and an except that returns the login page after it.</w:t>
+      </w:r>
+    </w:p>
+    <w:p/>
+    <w:p>
+      <w:pPr>
+        <w:rPr>
+          <w:rFonts w:asciiTheme="majorHAnsi" w:eastAsiaTheme="majorEastAsia" w:hAnsiTheme="majorHAnsi" w:cstheme="majorBidi"/>
+          <w:color w:val="1F3763" w:themeColor="accent1" w:themeShade="7F"/>
+          <w:sz w:val="24"/>
+          <w:szCs w:val="24"/>
+        </w:rPr>
+      </w:pPr>
+      <w:r>
+        <w:lastRenderedPageBreak/>
+        <w:br w:type="page"/>
+      </w:r>
+    </w:p>
+    <w:p>
+      <w:pPr>
+        <w:pStyle w:val="Heading3"/>
+      </w:pPr>
+      <w:r>
+        <w:lastRenderedPageBreak/>
+        <w:t xml:space="preserve">Step 4 test table 2: </w:t>
+      </w:r>
+    </w:p>
+    <w:p/>
+    <w:tbl>
+      <w:tblPr>
+        <w:tblStyle w:val="TableGrid"/>
+        <w:tblW w:w="9016" w:type="dxa"/>
+        <w:tblLook w:val="04A0" w:firstRow="1" w:lastRow="0" w:firstColumn="1" w:lastColumn="0" w:noHBand="0" w:noVBand="1"/>
+      </w:tblPr>
+      <w:tblGrid>
+        <w:gridCol w:w="3005"/>
+        <w:gridCol w:w="3005"/>
+        <w:gridCol w:w="3006"/>
+      </w:tblGrid>
+      <w:tr>
+        <w:tc>
+          <w:tcPr>
+            <w:tcW w:w="3005" w:type="dxa"/>
+          </w:tcPr>
+          <w:p>
+            <w:pPr>
+              <w:pStyle w:val="Body"/>
+              <w:rPr>
+                <w:sz w:val="28"/>
+                <w:szCs w:val="28"/>
+              </w:rPr>
+            </w:pPr>
+            <w:r>
+              <w:rPr>
+                <w:sz w:val="28"/>
+                <w:szCs w:val="28"/>
+              </w:rPr>
+              <w:t>Test scenario</w:t>
+            </w:r>
+          </w:p>
+        </w:tc>
+        <w:tc>
+          <w:tcPr>
+            <w:tcW w:w="3005" w:type="dxa"/>
+          </w:tcPr>
+          <w:p>
+            <w:pPr>
+              <w:pStyle w:val="Body"/>
+              <w:rPr>
+                <w:sz w:val="28"/>
+                <w:szCs w:val="28"/>
+              </w:rPr>
+            </w:pPr>
+            <w:r>
+              <w:rPr>
+                <w:sz w:val="28"/>
+                <w:szCs w:val="28"/>
+              </w:rPr>
+              <w:t>Expected response</w:t>
+            </w:r>
+          </w:p>
+        </w:tc>
+        <w:tc>
+          <w:tcPr>
+            <w:tcW w:w="3006" w:type="dxa"/>
+          </w:tcPr>
+          <w:p>
+            <w:pPr>
+              <w:pStyle w:val="Body"/>
+              <w:rPr>
+                <w:sz w:val="28"/>
+                <w:szCs w:val="28"/>
+              </w:rPr>
+            </w:pPr>
+            <w:r>
+              <w:rPr>
+                <w:sz w:val="28"/>
+                <w:szCs w:val="28"/>
+              </w:rPr>
+              <w:t>Actual response</w:t>
+            </w:r>
+          </w:p>
+        </w:tc>
+      </w:tr>
+      <w:tr>
+        <w:tc>
+          <w:tcPr>
+            <w:tcW w:w="3005" w:type="dxa"/>
+            <w:shd w:val="clear" w:color="auto" w:fill="A1E7A1"/>
+          </w:tcPr>
+          <w:p>
+            <w:pPr>
+              <w:pStyle w:val="Body"/>
+            </w:pPr>
+            <w:r>
+              <w:t xml:space="preserve">I inputted </w:t>
+            </w:r>
+            <w:r>
+              <w:t>an incorrect username</w:t>
+            </w:r>
+          </w:p>
+        </w:tc>
+        <w:tc>
+          <w:tcPr>
+            <w:tcW w:w="3005" w:type="dxa"/>
+            <w:shd w:val="clear" w:color="auto" w:fill="A1E7A1"/>
+          </w:tcPr>
+          <w:p>
+            <w:pPr>
+              <w:pStyle w:val="Body"/>
+            </w:pPr>
+            <w:r>
+              <w:t>Reloads login page</w:t>
+            </w:r>
+          </w:p>
+        </w:tc>
+        <w:tc>
+          <w:tcPr>
+            <w:tcW w:w="3006" w:type="dxa"/>
+            <w:shd w:val="clear" w:color="auto" w:fill="A1E7A1"/>
+          </w:tcPr>
+          <w:p>
+            <w:pPr>
+              <w:pStyle w:val="Body"/>
+            </w:pPr>
+            <w:r>
+              <w:t>Reloaded login page</w:t>
+            </w:r>
+          </w:p>
+        </w:tc>
+      </w:tr>
+    </w:tbl>
+    <w:p/>
+    <w:p>
+      <w:pPr>
+        <w:pStyle w:val="Body"/>
+      </w:pPr>
+      <w:r>
+        <w:t>The code is fixed, and the test was a success.</w:t>
+      </w:r>
+    </w:p>
+    <w:p/>
+    <w:p>
+      <w:pPr>
+        <w:pStyle w:val="Heading2"/>
+      </w:pPr>
+      <w:r>
+        <w:t>Step 5) adding form validation</w:t>
+      </w:r>
+    </w:p>
+    <w:p>
+      <w:pPr>
+        <w:pStyle w:val="Body"/>
+      </w:pPr>
+      <w:r>
+        <w:t xml:space="preserve">The first thing I did for this step was import ‘validators’ from </w:t>
+      </w:r>
+      <w:r>
+        <w:t>wtforms</w:t>
+      </w:r>
+      <w:r>
+        <w:t>, as well as ‘flash’ from</w:t>
+      </w:r>
+      <w:r>
+        <w:t xml:space="preserve"> flask to allow me to return messages that will tell users what they have done wrong if the page reloads.</w:t>
+      </w:r>
+    </w:p>
+    <w:p>
+      <w:pPr>
+        <w:pStyle w:val="Body"/>
+      </w:pPr>
+      <w:r>
+        <w:t xml:space="preserve">Next, I added a ‘form.validate()’ condition to the if statement that </w:t>
+      </w:r>
+      <w:r>
+        <w:t xml:space="preserve">attempts to log the user in. furthermore I added validators to both of the fields that detect if </w:t>
+      </w:r>
+      <w:r>
+        <w:t xml:space="preserve">the form has an input and if that input is between 4 and 20 characters. If either of those conditions is not met, ‘form.validate’ returns False and </w:t>
+      </w:r>
+      <w:r>
+        <w:t>a message relevant to the error is shown.</w:t>
+      </w:r>
+    </w:p>
+    <w:p>
+      <w:pPr>
+        <w:pStyle w:val="Body"/>
+      </w:pPr>
+      <w:r>
+        <w:rPr>
+          <w:noProof/>
+        </w:rPr>
+        <w:drawing>
+          <wp:inline distT="0" distB="0" distL="0" distR="0" wp14:anchorId="2D0CD24E" wp14:editId="6AB7880D">
+            <wp:extent cx="6210300" cy="3117423"/>
+            <wp:effectExtent l="0" t="0" r="0" b="6985"/>
+            <wp:docPr id="31" name="Picture 31"/>
+            <wp:cNvGraphicFramePr>
+              <a:graphicFrameLocks xmlns:a="http://schemas.openxmlformats.org/drawingml/2006/main" noChangeAspect="1"/>
+            </wp:cNvGraphicFramePr>
+            <a:graphic xmlns:a="http://schemas.openxmlformats.org/drawingml/2006/main">
+              <a:graphicData uri="http://schemas.openxmlformats.org/drawingml/2006/picture">
+                <pic:pic xmlns:pic="http://schemas.openxmlformats.org/drawingml/2006/picture">
+                  <pic:nvPicPr>
+                    <pic:cNvPr id="1" name=""/>
+                    <pic:cNvPicPr/>
+                  </pic:nvPicPr>
+                  <pic:blipFill rotWithShape="1">
+                    <a:blip r:embed="rId40"/>
+                    <a:srcRect l="4155" t="11527" r="11755" b="13399"/>
+                    <a:stretch/>
+                  </pic:blipFill>
+                  <pic:spPr bwMode="auto">
+                    <a:xfrm>
+                      <a:off x="0" y="0"/>
+                      <a:ext cx="6310780" cy="3167861"/>
+                    </a:xfrm>
+                    <a:prstGeom prst="rect">
+                      <a:avLst/>
+                    </a:prstGeom>
+                    <a:ln>
+                      <a:noFill/>
+                    </a:ln>
+                    <a:extLst>
+                      <a:ext uri="{53640926-AAD7-44D8-BBD7-CCE9431645EC}">
+                        <a14:shadowObscured xmlns:a14="http://schemas.microsoft.com/office/drawing/2010/main"/>
+                      </a:ext>
+                    </a:extLst>
+                  </pic:spPr>
+                </pic:pic>
+              </a:graphicData>
+            </a:graphic>
+          </wp:inline>
+        </w:drawing>
+      </w:r>
+      <w:r>
+        <w:t xml:space="preserve"> </w:t>
+      </w:r>
+    </w:p>
+    <w:p/>
+    <w:p/>
+    <w:p>
+      <w:pPr>
+        <w:pStyle w:val="Body"/>
+      </w:pPr>
+    </w:p>
+    <w:p>
+      <w:pPr>
+        <w:pStyle w:val="Body"/>
+      </w:pPr>
+      <w:r>
+        <w:lastRenderedPageBreak/>
+        <w:t xml:space="preserve">The next step was including the messages returned on the login page. </w:t>
+      </w:r>
+      <w:r>
+        <w:t>For the wtforms messages</w:t>
+      </w:r>
+      <w:r>
+        <w:t xml:space="preserve"> I </w:t>
+      </w:r>
+      <w:r>
+        <w:t>used jinja to write a for loop in an if statement</w:t>
+      </w:r>
+      <w:r>
+        <w:t xml:space="preserve"> that lists the the messages that </w:t>
+      </w:r>
+      <w:r>
+        <w:t>are relevant below the relevant field.</w:t>
+      </w:r>
+    </w:p>
+    <w:p>
+      <w:pPr>
+        <w:pStyle w:val="Body"/>
+      </w:pPr>
+      <w:r>
+        <w:t>Next, I used a for loop, nested within an if or statement, nested within a with statement to get and display the flashed messages below both fields if an error takes place.</w:t>
+      </w:r>
+    </w:p>
+    <w:p>
+      <w:pPr>
+        <w:pStyle w:val="Body"/>
+      </w:pPr>
+      <w:r>
+        <w:t>For Username:</w:t>
+      </w:r>
+    </w:p>
+    <w:p>
+      <w:pPr>
+        <w:pStyle w:val="Body"/>
+        <w:ind w:firstLine="720"/>
+      </w:pPr>
+      <w:r>
+        <w:rPr>
+          <w:noProof/>
+        </w:rPr>
+        <w:drawing>
+          <wp:inline distT="0" distB="0" distL="0" distR="0" wp14:anchorId="42242836" wp14:editId="6D7D7E9D">
+            <wp:extent cx="5114925" cy="2719977"/>
+            <wp:effectExtent l="0" t="0" r="0" b="4445"/>
+            <wp:docPr id="32" name="Picture 32"/>
+            <wp:cNvGraphicFramePr>
+              <a:graphicFrameLocks xmlns:a="http://schemas.openxmlformats.org/drawingml/2006/main" noChangeAspect="1"/>
+            </wp:cNvGraphicFramePr>
+            <a:graphic xmlns:a="http://schemas.openxmlformats.org/drawingml/2006/main">
+              <a:graphicData uri="http://schemas.openxmlformats.org/drawingml/2006/picture">
+                <pic:pic xmlns:pic="http://schemas.openxmlformats.org/drawingml/2006/picture">
+                  <pic:nvPicPr>
+                    <pic:cNvPr id="1" name=""/>
+                    <pic:cNvPicPr/>
+                  </pic:nvPicPr>
+                  <pic:blipFill rotWithShape="1">
+                    <a:blip r:embed="rId41"/>
+                    <a:srcRect l="11633" t="30444" r="38677" b="22561"/>
+                    <a:stretch/>
+                  </pic:blipFill>
+                  <pic:spPr bwMode="auto">
+                    <a:xfrm>
+                      <a:off x="0" y="0"/>
+                      <a:ext cx="5150293" cy="2738785"/>
+                    </a:xfrm>
+                    <a:prstGeom prst="rect">
+                      <a:avLst/>
+                    </a:prstGeom>
+                    <a:ln>
+                      <a:noFill/>
+                    </a:ln>
+                    <a:extLst>
+                      <a:ext uri="{53640926-AAD7-44D8-BBD7-CCE9431645EC}">
+                        <a14:shadowObscured xmlns:a14="http://schemas.microsoft.com/office/drawing/2010/main"/>
+                      </a:ext>
+                    </a:extLst>
+                  </pic:spPr>
+                </pic:pic>
+              </a:graphicData>
+            </a:graphic>
+          </wp:inline>
+        </w:drawing>
+      </w:r>
+    </w:p>
+    <w:p>
+      <w:pPr>
+        <w:pStyle w:val="Body"/>
+      </w:pPr>
+      <w:r>
+        <w:t>For Password:</w:t>
+      </w:r>
+    </w:p>
+    <w:p>
+      <w:r>
+        <w:tab/>
+      </w:r>
+      <w:r>
+        <w:rPr>
+          <w:noProof/>
+        </w:rPr>
+        <w:drawing>
+          <wp:inline distT="0" distB="0" distL="0" distR="0" wp14:anchorId="0D3CE449" wp14:editId="3D2F5D25">
+            <wp:extent cx="5124450" cy="2856836"/>
+            <wp:effectExtent l="0" t="0" r="0" b="1270"/>
+            <wp:docPr id="33" name="Picture 33"/>
+            <wp:cNvGraphicFramePr>
+              <a:graphicFrameLocks xmlns:a="http://schemas.openxmlformats.org/drawingml/2006/main" noChangeAspect="1"/>
+            </wp:cNvGraphicFramePr>
+            <a:graphic xmlns:a="http://schemas.openxmlformats.org/drawingml/2006/main">
+              <a:graphicData uri="http://schemas.openxmlformats.org/drawingml/2006/picture">
+                <pic:pic xmlns:pic="http://schemas.openxmlformats.org/drawingml/2006/picture">
+                  <pic:nvPicPr>
+                    <pic:cNvPr id="1" name=""/>
+                    <pic:cNvPicPr/>
+                  </pic:nvPicPr>
+                  <pic:blipFill rotWithShape="1">
+                    <a:blip r:embed="rId42"/>
+                    <a:srcRect l="10137" t="18916" r="42167" b="33793"/>
+                    <a:stretch/>
+                  </pic:blipFill>
+                  <pic:spPr bwMode="auto">
+                    <a:xfrm>
+                      <a:off x="0" y="0"/>
+                      <a:ext cx="5206492" cy="2902574"/>
+                    </a:xfrm>
+                    <a:prstGeom prst="rect">
+                      <a:avLst/>
+                    </a:prstGeom>
+                    <a:ln>
+                      <a:noFill/>
+                    </a:ln>
+                    <a:extLst>
+                      <a:ext uri="{53640926-AAD7-44D8-BBD7-CCE9431645EC}">
+                        <a14:shadowObscured xmlns:a14="http://schemas.microsoft.com/office/drawing/2010/main"/>
+                      </a:ext>
+                    </a:extLst>
+                  </pic:spPr>
+                </pic:pic>
+              </a:graphicData>
+            </a:graphic>
+          </wp:inline>
+        </w:drawing>
+      </w:r>
+    </w:p>
+    <w:p>
+      <w:pPr>
+        <w:rPr>
+          <w:b/>
+        </w:rPr>
+      </w:pPr>
+      <w:r>
+        <w:rPr>
+          <w:b/>
+        </w:rPr>
+        <w:br w:type="page"/>
+      </w:r>
+    </w:p>
+    <w:p>
+      <w:pPr>
+        <w:pStyle w:val="Heading3"/>
+      </w:pPr>
+      <w:r>
+        <w:lastRenderedPageBreak/>
+        <w:t>Step 5 test table:</w:t>
+      </w:r>
+    </w:p>
+    <w:p/>
+    <w:tbl>
+      <w:tblPr>
+        <w:tblStyle w:val="TableGrid"/>
+        <w:tblW w:w="9016" w:type="dxa"/>
+        <w:tblLook w:val="04A0" w:firstRow="1" w:lastRow="0" w:firstColumn="1" w:lastColumn="0" w:noHBand="0" w:noVBand="1"/>
+      </w:tblPr>
+      <w:tblGrid>
+        <w:gridCol w:w="3005"/>
+        <w:gridCol w:w="3005"/>
+        <w:gridCol w:w="3006"/>
+      </w:tblGrid>
+      <w:tr>
+        <w:tc>
+          <w:tcPr>
+            <w:tcW w:w="3005" w:type="dxa"/>
+          </w:tcPr>
+          <w:p>
+            <w:pPr>
+              <w:pStyle w:val="Body"/>
+              <w:rPr>
+                <w:sz w:val="28"/>
+                <w:szCs w:val="28"/>
+              </w:rPr>
+            </w:pPr>
+            <w:r>
+              <w:rPr>
+                <w:sz w:val="28"/>
+                <w:szCs w:val="28"/>
+              </w:rPr>
+              <w:t>Test scenario</w:t>
+            </w:r>
+          </w:p>
+        </w:tc>
+        <w:tc>
+          <w:tcPr>
+            <w:tcW w:w="3005" w:type="dxa"/>
+          </w:tcPr>
+          <w:p>
+            <w:pPr>
+              <w:pStyle w:val="Body"/>
+              <w:rPr>
+                <w:sz w:val="28"/>
+                <w:szCs w:val="28"/>
+              </w:rPr>
+            </w:pPr>
+            <w:r>
+              <w:rPr>
+                <w:sz w:val="28"/>
+                <w:szCs w:val="28"/>
+              </w:rPr>
+              <w:t>Expected response</w:t>
+            </w:r>
+          </w:p>
+        </w:tc>
+        <w:tc>
+          <w:tcPr>
+            <w:tcW w:w="3006" w:type="dxa"/>
+          </w:tcPr>
+          <w:p>
+            <w:pPr>
+              <w:pStyle w:val="Body"/>
+              <w:rPr>
+                <w:sz w:val="28"/>
+                <w:szCs w:val="28"/>
+              </w:rPr>
+            </w:pPr>
+            <w:r>
+              <w:rPr>
+                <w:sz w:val="28"/>
+                <w:szCs w:val="28"/>
+              </w:rPr>
+              <w:t>Actual response</w:t>
+            </w:r>
+          </w:p>
+        </w:tc>
+      </w:tr>
+      <w:tr>
+        <w:tc>
+          <w:tcPr>
+            <w:tcW w:w="3005" w:type="dxa"/>
+            <w:shd w:val="clear" w:color="auto" w:fill="A1E7A1"/>
+          </w:tcPr>
+          <w:p>
+            <w:pPr>
+              <w:pStyle w:val="Body"/>
+            </w:pPr>
+            <w:r>
+              <w:t>I navigated to ‘localhost:5000’</w:t>
+            </w:r>
+          </w:p>
+        </w:tc>
+        <w:tc>
+          <w:tcPr>
+            <w:tcW w:w="3005" w:type="dxa"/>
+            <w:shd w:val="clear" w:color="auto" w:fill="A1E7A1"/>
+          </w:tcPr>
+          <w:p>
+            <w:pPr>
+              <w:pStyle w:val="Body"/>
+            </w:pPr>
+            <w:r>
+              <w:t>Loads login page with no messages</w:t>
+            </w:r>
+          </w:p>
+        </w:tc>
+        <w:tc>
+          <w:tcPr>
+            <w:tcW w:w="3006" w:type="dxa"/>
+            <w:shd w:val="clear" w:color="auto" w:fill="A1E7A1"/>
+          </w:tcPr>
+          <w:p>
+            <w:pPr>
+              <w:pStyle w:val="Body"/>
+            </w:pPr>
+            <w:r>
+              <w:t>Loaded login page with no messages</w:t>
+            </w:r>
+          </w:p>
+        </w:tc>
+      </w:tr>
+      <w:tr>
+        <w:tc>
+          <w:tcPr>
+            <w:tcW w:w="3005" w:type="dxa"/>
+            <w:shd w:val="clear" w:color="auto" w:fill="A1E7A1"/>
+          </w:tcPr>
+          <w:p>
+            <w:pPr>
+              <w:pStyle w:val="Body"/>
+            </w:pPr>
+          </w:p>
+        </w:tc>
+        <w:tc>
+          <w:tcPr>
+            <w:tcW w:w="3005" w:type="dxa"/>
+            <w:shd w:val="clear" w:color="auto" w:fill="A1E7A1"/>
+          </w:tcPr>
+          <w:p>
+            <w:pPr>
+              <w:pStyle w:val="Body"/>
+            </w:pPr>
+          </w:p>
+        </w:tc>
+        <w:tc>
+          <w:tcPr>
+            <w:tcW w:w="3006" w:type="dxa"/>
+            <w:shd w:val="clear" w:color="auto" w:fill="A1E7A1"/>
+          </w:tcPr>
+          <w:p>
+            <w:pPr>
+              <w:pStyle w:val="Body"/>
+            </w:pPr>
+            <w:bookmarkStart w:id="14" w:name="_GoBack"/>
+            <w:bookmarkEnd w:id="14"/>
+          </w:p>
+        </w:tc>
+      </w:tr>
+    </w:tbl>
+    <w:p/>
     <w:sectPr>
-      <w:headerReference w:type="first" r:id="rId33"/>
+      <w:headerReference w:type="first" r:id="rId43"/>
       <w:pgSz w:w="11906" w:h="16838"/>
       <w:pgMar w:top="1440" w:right="1440" w:bottom="1440" w:left="1440" w:header="708" w:footer="708" w:gutter="0"/>
       <w:cols w:space="708"/>
@@ -10169,10 +11760,9 @@
     <w:link w:val="BodyChar"/>
     <w:autoRedefine/>
     <w:qFormat/>
-    <w:rsid w:val="00D1123D"/>
+    <w:rsid w:val="00C168E9"/>
     <w:pPr>
       <w:spacing w:before="240" w:after="240" w:line="240" w:lineRule="auto"/>
-      <w:ind w:left="720"/>
     </w:pPr>
     <w:rPr>
       <w:rFonts w:ascii="Calibri Light" w:hAnsi="Calibri Light"/>
@@ -10185,7 +11775,7 @@
     <w:name w:val="Body Char"/>
     <w:basedOn w:val="DefaultParagraphFont"/>
     <w:link w:val="Body"/>
-    <w:rsid w:val="00D1123D"/>
+    <w:rsid w:val="00C168E9"/>
     <w:rPr>
       <w:rFonts w:ascii="Calibri Light" w:hAnsi="Calibri Light"/>
       <w:color w:val="000000" w:themeColor="text1"/>
@@ -10308,6 +11898,226 @@
       <w:rFonts w:asciiTheme="majorHAnsi" w:eastAsiaTheme="majorEastAsia" w:hAnsiTheme="majorHAnsi" w:cstheme="majorBidi"/>
       <w:color w:val="2F5496" w:themeColor="accent1" w:themeShade="BF"/>
     </w:rPr>
+  </w:style>
+  <w:style w:type="table" w:styleId="GridTable4-Accent5">
+    <w:name w:val="Grid Table 4 Accent 5"/>
+    <w:basedOn w:val="TableNormal"/>
+    <w:uiPriority w:val="49"/>
+    <w:rsid w:val="00A64676"/>
+    <w:pPr>
+      <w:spacing w:after="0" w:line="240" w:lineRule="auto"/>
+    </w:pPr>
+    <w:tblPr>
+      <w:tblStyleRowBandSize w:val="1"/>
+      <w:tblStyleColBandSize w:val="1"/>
+      <w:tblBorders>
+        <w:top w:val="single" w:sz="4" w:space="0" w:color="9CC2E5" w:themeColor="accent5" w:themeTint="99"/>
+        <w:left w:val="single" w:sz="4" w:space="0" w:color="9CC2E5" w:themeColor="accent5" w:themeTint="99"/>
+        <w:bottom w:val="single" w:sz="4" w:space="0" w:color="9CC2E5" w:themeColor="accent5" w:themeTint="99"/>
+        <w:right w:val="single" w:sz="4" w:space="0" w:color="9CC2E5" w:themeColor="accent5" w:themeTint="99"/>
+        <w:insideH w:val="single" w:sz="4" w:space="0" w:color="9CC2E5" w:themeColor="accent5" w:themeTint="99"/>
+        <w:insideV w:val="single" w:sz="4" w:space="0" w:color="9CC2E5" w:themeColor="accent5" w:themeTint="99"/>
+      </w:tblBorders>
+    </w:tblPr>
+    <w:tblStylePr w:type="firstRow">
+      <w:rPr>
+        <w:b/>
+        <w:bCs/>
+        <w:color w:val="FFFFFF" w:themeColor="background1"/>
+      </w:rPr>
+      <w:tblPr/>
+      <w:tcPr>
+        <w:tcBorders>
+          <w:top w:val="single" w:sz="4" w:space="0" w:color="5B9BD5" w:themeColor="accent5"/>
+          <w:left w:val="single" w:sz="4" w:space="0" w:color="5B9BD5" w:themeColor="accent5"/>
+          <w:bottom w:val="single" w:sz="4" w:space="0" w:color="5B9BD5" w:themeColor="accent5"/>
+          <w:right w:val="single" w:sz="4" w:space="0" w:color="5B9BD5" w:themeColor="accent5"/>
+          <w:insideH w:val="nil"/>
+          <w:insideV w:val="nil"/>
+        </w:tcBorders>
+        <w:shd w:val="clear" w:color="auto" w:fill="5B9BD5" w:themeFill="accent5"/>
+      </w:tcPr>
+    </w:tblStylePr>
+    <w:tblStylePr w:type="lastRow">
+      <w:rPr>
+        <w:b/>
+        <w:bCs/>
+      </w:rPr>
+      <w:tblPr/>
+      <w:tcPr>
+        <w:tcBorders>
+          <w:top w:val="double" w:sz="4" w:space="0" w:color="5B9BD5" w:themeColor="accent5"/>
+        </w:tcBorders>
+      </w:tcPr>
+    </w:tblStylePr>
+    <w:tblStylePr w:type="firstCol">
+      <w:rPr>
+        <w:b/>
+        <w:bCs/>
+      </w:rPr>
+    </w:tblStylePr>
+    <w:tblStylePr w:type="lastCol">
+      <w:rPr>
+        <w:b/>
+        <w:bCs/>
+      </w:rPr>
+    </w:tblStylePr>
+    <w:tblStylePr w:type="band1Vert">
+      <w:tblPr/>
+      <w:tcPr>
+        <w:shd w:val="clear" w:color="auto" w:fill="DEEAF6" w:themeFill="accent5" w:themeFillTint="33"/>
+      </w:tcPr>
+    </w:tblStylePr>
+    <w:tblStylePr w:type="band1Horz">
+      <w:tblPr/>
+      <w:tcPr>
+        <w:shd w:val="clear" w:color="auto" w:fill="DEEAF6" w:themeFill="accent5" w:themeFillTint="33"/>
+      </w:tcPr>
+    </w:tblStylePr>
+  </w:style>
+  <w:style w:type="table" w:styleId="GridTable4-Accent6">
+    <w:name w:val="Grid Table 4 Accent 6"/>
+    <w:basedOn w:val="TableNormal"/>
+    <w:uiPriority w:val="49"/>
+    <w:rsid w:val="006E0F7F"/>
+    <w:pPr>
+      <w:spacing w:after="0" w:line="240" w:lineRule="auto"/>
+    </w:pPr>
+    <w:tblPr>
+      <w:tblStyleRowBandSize w:val="1"/>
+      <w:tblStyleColBandSize w:val="1"/>
+      <w:tblBorders>
+        <w:top w:val="single" w:sz="4" w:space="0" w:color="A8D08D" w:themeColor="accent6" w:themeTint="99"/>
+        <w:left w:val="single" w:sz="4" w:space="0" w:color="A8D08D" w:themeColor="accent6" w:themeTint="99"/>
+        <w:bottom w:val="single" w:sz="4" w:space="0" w:color="A8D08D" w:themeColor="accent6" w:themeTint="99"/>
+        <w:right w:val="single" w:sz="4" w:space="0" w:color="A8D08D" w:themeColor="accent6" w:themeTint="99"/>
+        <w:insideH w:val="single" w:sz="4" w:space="0" w:color="A8D08D" w:themeColor="accent6" w:themeTint="99"/>
+        <w:insideV w:val="single" w:sz="4" w:space="0" w:color="A8D08D" w:themeColor="accent6" w:themeTint="99"/>
+      </w:tblBorders>
+    </w:tblPr>
+    <w:tblStylePr w:type="firstRow">
+      <w:rPr>
+        <w:b/>
+        <w:bCs/>
+        <w:color w:val="FFFFFF" w:themeColor="background1"/>
+      </w:rPr>
+      <w:tblPr/>
+      <w:tcPr>
+        <w:tcBorders>
+          <w:top w:val="single" w:sz="4" w:space="0" w:color="70AD47" w:themeColor="accent6"/>
+          <w:left w:val="single" w:sz="4" w:space="0" w:color="70AD47" w:themeColor="accent6"/>
+          <w:bottom w:val="single" w:sz="4" w:space="0" w:color="70AD47" w:themeColor="accent6"/>
+          <w:right w:val="single" w:sz="4" w:space="0" w:color="70AD47" w:themeColor="accent6"/>
+          <w:insideH w:val="nil"/>
+          <w:insideV w:val="nil"/>
+        </w:tcBorders>
+        <w:shd w:val="clear" w:color="auto" w:fill="70AD47" w:themeFill="accent6"/>
+      </w:tcPr>
+    </w:tblStylePr>
+    <w:tblStylePr w:type="lastRow">
+      <w:rPr>
+        <w:b/>
+        <w:bCs/>
+      </w:rPr>
+      <w:tblPr/>
+      <w:tcPr>
+        <w:tcBorders>
+          <w:top w:val="double" w:sz="4" w:space="0" w:color="70AD47" w:themeColor="accent6"/>
+        </w:tcBorders>
+      </w:tcPr>
+    </w:tblStylePr>
+    <w:tblStylePr w:type="firstCol">
+      <w:rPr>
+        <w:b/>
+        <w:bCs/>
+      </w:rPr>
+    </w:tblStylePr>
+    <w:tblStylePr w:type="lastCol">
+      <w:rPr>
+        <w:b/>
+        <w:bCs/>
+      </w:rPr>
+    </w:tblStylePr>
+    <w:tblStylePr w:type="band1Vert">
+      <w:tblPr/>
+      <w:tcPr>
+        <w:shd w:val="clear" w:color="auto" w:fill="E2EFD9" w:themeFill="accent6" w:themeFillTint="33"/>
+      </w:tcPr>
+    </w:tblStylePr>
+    <w:tblStylePr w:type="band1Horz">
+      <w:tblPr/>
+      <w:tcPr>
+        <w:shd w:val="clear" w:color="auto" w:fill="E2EFD9" w:themeFill="accent6" w:themeFillTint="33"/>
+      </w:tcPr>
+    </w:tblStylePr>
+  </w:style>
+  <w:style w:type="table" w:styleId="TableGridLight">
+    <w:name w:val="Grid Table Light"/>
+    <w:basedOn w:val="TableNormal"/>
+    <w:uiPriority w:val="40"/>
+    <w:rsid w:val="00E67B12"/>
+    <w:pPr>
+      <w:spacing w:after="0" w:line="240" w:lineRule="auto"/>
+    </w:pPr>
+    <w:tblPr>
+      <w:tblBorders>
+        <w:top w:val="single" w:sz="4" w:space="0" w:color="BFBFBF" w:themeColor="background1" w:themeShade="BF"/>
+        <w:left w:val="single" w:sz="4" w:space="0" w:color="BFBFBF" w:themeColor="background1" w:themeShade="BF"/>
+        <w:bottom w:val="single" w:sz="4" w:space="0" w:color="BFBFBF" w:themeColor="background1" w:themeShade="BF"/>
+        <w:right w:val="single" w:sz="4" w:space="0" w:color="BFBFBF" w:themeColor="background1" w:themeShade="BF"/>
+        <w:insideH w:val="single" w:sz="4" w:space="0" w:color="BFBFBF" w:themeColor="background1" w:themeShade="BF"/>
+        <w:insideV w:val="single" w:sz="4" w:space="0" w:color="BFBFBF" w:themeColor="background1" w:themeShade="BF"/>
+      </w:tblBorders>
+    </w:tblPr>
+  </w:style>
+  <w:style w:type="table" w:styleId="PlainTable4">
+    <w:name w:val="Plain Table 4"/>
+    <w:basedOn w:val="TableNormal"/>
+    <w:uiPriority w:val="44"/>
+    <w:rsid w:val="00E67B12"/>
+    <w:pPr>
+      <w:spacing w:after="0" w:line="240" w:lineRule="auto"/>
+    </w:pPr>
+    <w:tblPr>
+      <w:tblStyleRowBandSize w:val="1"/>
+      <w:tblStyleColBandSize w:val="1"/>
+    </w:tblPr>
+    <w:tblStylePr w:type="firstRow">
+      <w:rPr>
+        <w:b/>
+        <w:bCs/>
+      </w:rPr>
+    </w:tblStylePr>
+    <w:tblStylePr w:type="lastRow">
+      <w:rPr>
+        <w:b/>
+        <w:bCs/>
+      </w:rPr>
+    </w:tblStylePr>
+    <w:tblStylePr w:type="firstCol">
+      <w:rPr>
+        <w:b/>
+        <w:bCs/>
+      </w:rPr>
+    </w:tblStylePr>
+    <w:tblStylePr w:type="lastCol">
+      <w:rPr>
+        <w:b/>
+        <w:bCs/>
+      </w:rPr>
+    </w:tblStylePr>
+    <w:tblStylePr w:type="band1Vert">
+      <w:tblPr/>
+      <w:tcPr>
+        <w:shd w:val="clear" w:color="auto" w:fill="F2F2F2" w:themeFill="background1" w:themeFillShade="F2"/>
+      </w:tcPr>
+    </w:tblStylePr>
+    <w:tblStylePr w:type="band1Horz">
+      <w:tblPr/>
+      <w:tcPr>
+        <w:shd w:val="clear" w:color="auto" w:fill="F2F2F2" w:themeFill="background1" w:themeFillShade="F2"/>
+      </w:tcPr>
+    </w:tblStylePr>
   </w:style>
 </w:styles>
 </file>
@@ -10612,7 +12422,7 @@
 </file>
 
 <file path=customXml/itemProps1.xml><?xml version="1.0" encoding="utf-8"?>
-<ds:datastoreItem xmlns:ds="http://schemas.openxmlformats.org/officeDocument/2006/customXml" ds:itemID="{9419960A-E69E-4066-95FF-0D800ED8A27F}">
+<ds:datastoreItem xmlns:ds="http://schemas.openxmlformats.org/officeDocument/2006/customXml" ds:itemID="{0C59687D-D292-47BC-9C99-98EE4FF67F46}">
   <ds:schemaRefs>
     <ds:schemaRef ds:uri="http://schemas.openxmlformats.org/officeDocument/2006/bibliography"/>
   </ds:schemaRefs>

</xml_diff>